<commit_message>
Finalized submittal stuff, including PDFs
</commit_message>
<xml_diff>
--- a/AndreaDominicSarah/project/Submittal/Project2-Report-SK-AP-DD.docx
+++ b/AndreaDominicSarah/project/Submittal/Project2-Report-SK-AP-DD.docx
@@ -457,7 +457,23 @@
         <w:rPr>
           <w:rStyle w:val="BodyChar"/>
         </w:rPr>
-        <w:t xml:space="preserve"> a “Country;Date” field</w:t>
+        <w:t xml:space="preserve"> a “</w:t>
+      </w:r>
+      <w:proofErr w:type="spellStart"/>
+      <w:proofErr w:type="gramStart"/>
+      <w:r>
+        <w:rPr>
+          <w:rStyle w:val="BodyChar"/>
+        </w:rPr>
+        <w:t>Country;Date</w:t>
+      </w:r>
+      <w:proofErr w:type="spellEnd"/>
+      <w:proofErr w:type="gramEnd"/>
+      <w:r>
+        <w:rPr>
+          <w:rStyle w:val="BodyChar"/>
+        </w:rPr>
+        <w:t>” field</w:t>
       </w:r>
       <w:r>
         <w:rPr>
@@ -1559,13 +1575,27 @@
         <w:rPr>
           <w:rFonts w:asciiTheme="minorHAnsi" w:eastAsiaTheme="minorEastAsia" w:hAnsiTheme="minorHAnsi" w:cstheme="minorBidi"/>
         </w:rPr>
-        <w:t>that have a</w:t>
-      </w:r>
-      <w:r>
-        <w:rPr>
-          <w:rFonts w:asciiTheme="minorHAnsi" w:eastAsiaTheme="minorEastAsia" w:hAnsiTheme="minorHAnsi" w:cstheme="minorBidi"/>
-        </w:rPr>
-        <w:t xml:space="preserve"> life expectancies under 50: Zambia and Sierra Leone. </w:t>
+        <w:t xml:space="preserve">that have </w:t>
+      </w:r>
+      <w:proofErr w:type="gramStart"/>
+      <w:r>
+        <w:rPr>
+          <w:rFonts w:asciiTheme="minorHAnsi" w:eastAsiaTheme="minorEastAsia" w:hAnsiTheme="minorHAnsi" w:cstheme="minorBidi"/>
+        </w:rPr>
+        <w:t>a</w:t>
+      </w:r>
+      <w:r>
+        <w:rPr>
+          <w:rFonts w:asciiTheme="minorHAnsi" w:eastAsiaTheme="minorEastAsia" w:hAnsiTheme="minorHAnsi" w:cstheme="minorBidi"/>
+        </w:rPr>
+        <w:t xml:space="preserve"> life expectancies</w:t>
+      </w:r>
+      <w:proofErr w:type="gramEnd"/>
+      <w:r>
+        <w:rPr>
+          <w:rFonts w:asciiTheme="minorHAnsi" w:eastAsiaTheme="minorEastAsia" w:hAnsiTheme="minorHAnsi" w:cstheme="minorBidi"/>
+        </w:rPr>
+        <w:t xml:space="preserve"> under 50: Zambia and Sierra Leone. </w:t>
       </w:r>
     </w:p>
     <w:p/>
@@ -1960,7 +1990,23 @@
           <w:rFonts w:cs="Helvetica"/>
           <w:color w:val="auto"/>
         </w:rPr>
-        <w:t>ticed that rural access to clean drinking water appeared to have the greatest change over time from a distribution and average perspective. Plotting all elements on the same graph, we can see that rural access to water had both the highest change in size of inter-quartiles as well as the highest percentage. Size of range decreased by 21 points and 46.% compared to rural sanitation (decreased by 17 points, but only 24%), urban water access (4 points and 44%), and urban sanitation (3 points and only 8%)</w:t>
+        <w:t xml:space="preserve">ticed that rural access to clean drinking water appeared to have the greatest change over time from a distribution and average perspective. Plotting all elements on the same graph, we can see that rural access to water had both the highest change in size of inter-quartiles as well as the highest percentage. Size of range decreased by 21 points and </w:t>
+      </w:r>
+      <w:proofErr w:type="gramStart"/>
+      <w:r>
+        <w:rPr>
+          <w:rFonts w:cs="Helvetica"/>
+          <w:color w:val="auto"/>
+        </w:rPr>
+        <w:t>46.%</w:t>
+      </w:r>
+      <w:proofErr w:type="gramEnd"/>
+      <w:r>
+        <w:rPr>
+          <w:rFonts w:cs="Helvetica"/>
+          <w:color w:val="auto"/>
+        </w:rPr>
+        <w:t xml:space="preserve"> compared to rural sanitation (decreased by 17 points, but only 24%), urban water access (4 points and 44%), and urban sanitation (3 points and only 8%)</w:t>
       </w:r>
     </w:p>
     <w:p>
@@ -2072,7 +2118,9 @@
     <w:p>
       <w:pPr>
         <w:pStyle w:val="Body"/>
-      </w:pPr>
+        <w:jc w:val="center"/>
+      </w:pPr>
+      <w:bookmarkStart w:id="0" w:name="_GoBack"/>
       <w:r>
         <w:rPr>
           <w:noProof/>
@@ -2119,6 +2167,7 @@
           </wp:inline>
         </w:drawing>
       </w:r>
+      <w:bookmarkEnd w:id="0"/>
     </w:p>
     <w:p>
       <w:pPr>
@@ -3486,7 +3535,15 @@
         <w:t xml:space="preserve"> Swaziland has the highest HIV rate but </w:t>
       </w:r>
       <w:r>
-        <w:t xml:space="preserve">Lesotho, Botswana and South Africa are not far behind, with HIV prevalences close to 20%. This is clearly a </w:t>
+        <w:t xml:space="preserve">Lesotho, Botswana and South Africa are not far behind, with HIV </w:t>
+      </w:r>
+      <w:proofErr w:type="spellStart"/>
+      <w:r>
+        <w:t>prevalences</w:t>
+      </w:r>
+      <w:proofErr w:type="spellEnd"/>
+      <w:r>
+        <w:t xml:space="preserve"> close to 20%. This is clearly a </w:t>
       </w:r>
       <w:r>
         <w:t xml:space="preserve">human tragedy, both for the victims of the disease themselves and for the countless children left orphaned by their parent’s deaths. However, reason for hope remain with many countries starting to control the epidemic and reduce HIV rates. The average country saw its HIV rate fall by .5 % between 2001 and 2013, although in some countries the epidemic continued to swell. </w:t>
@@ -3914,9 +3971,11 @@
       <w:r>
         <w:t xml:space="preserve">to the relationship between HIV prevalence and life expectancy, we find a clear pattern with countries with high HIV </w:t>
       </w:r>
+      <w:proofErr w:type="spellStart"/>
       <w:r>
         <w:t>prevalences</w:t>
       </w:r>
+      <w:proofErr w:type="spellEnd"/>
       <w:r>
         <w:t xml:space="preserve"> generally having </w:t>
       </w:r>
@@ -4086,7 +4145,15 @@
         <w:t xml:space="preserve">we find an interesting set of countries: the US and the Netherlands (both relatively wealthy developed nations) and Tuvalu, Micronesia and Marshall Islands (all very small island nations). It is possible (although not demonstrated by our data) that the increased percentage of GDP spent on health care in both the United States and the Netherlands reflects the fact that </w:t>
       </w:r>
       <w:r>
-        <w:t xml:space="preserve">these two nations, unlike most developed economies in Europe, provide healthcare though a network of private insurers rather than through a more regulated system. This is, however, purely speculation and slightly beyond the scope of this paper. </w:t>
+        <w:t xml:space="preserve">these two nations, unlike most developed economies in Europe, provide healthcare </w:t>
+      </w:r>
+      <w:proofErr w:type="spellStart"/>
+      <w:r>
+        <w:t>though</w:t>
+      </w:r>
+      <w:proofErr w:type="spellEnd"/>
+      <w:r>
+        <w:t xml:space="preserve"> a network of private insurers rather than through a more regulated system. This is, however, purely speculation and slightly beyond the scope of this paper. </w:t>
       </w:r>
     </w:p>
     <w:p>
@@ -4237,7 +4304,15 @@
       </w:r>
       <w:r>
         <w:tab/>
-        <w:t>Turning now to the relationship between, health expenditures and life expectancy we  find slightly complicated picture. A causal relationship cannot be easily established because different scenarios are entirely plausible. It is plausible that spending more on health service could increase life expectancy. But it is also plausible that nations with unhealthy populations (whether due to H</w:t>
+        <w:t xml:space="preserve">Turning now to the relationship between, health expenditures and life expectancy </w:t>
+      </w:r>
+      <w:proofErr w:type="gramStart"/>
+      <w:r>
+        <w:t>we  find</w:t>
+      </w:r>
+      <w:proofErr w:type="gramEnd"/>
+      <w:r>
+        <w:t xml:space="preserve"> slightly complicated picture. A causal relationship cannot be easily established because different scenarios are entirely plausible. It is plausible that spending more on health service could increase life expectancy. But it is also plausible that nations with unhealthy populations (whether due to H</w:t>
       </w:r>
       <w:r>
         <w:t>IV, poor public health, malnutrition, communicable diseases or obesity</w:t>
@@ -4328,13 +4403,41 @@
         <w:rPr>
           <w:rStyle w:val="BodyChar"/>
         </w:rPr>
-        <w:t>Life expectancy is, unsurprisingly, negatively related to HIV prevalence, with countries with higher HIV prevalences experiencing generally lower life expectancies. However, there is room for hope as the average percent of nations population infected with HIV has fallen by 2 between 2001 and 2013 and many African nations with extraordinarily high HIV rates have made even bigger strides towards reducing the problem.</w:t>
-      </w:r>
+        <w:t xml:space="preserve">Life expectancy is, unsurprisingly, negatively related to HIV prevalence, with countries with higher HIV </w:t>
+      </w:r>
+      <w:proofErr w:type="spellStart"/>
       <w:r>
         <w:rPr>
           <w:rStyle w:val="BodyChar"/>
         </w:rPr>
-        <w:t xml:space="preserve"> While we cannot demonstrate causality, we can reasonably infer that falling HIV prevalences are likely to improve life expectancies, especially across Sub-Saharan Africa (which has unusually low life expectancies). </w:t>
+        <w:t>prevalences</w:t>
+      </w:r>
+      <w:proofErr w:type="spellEnd"/>
+      <w:r>
+        <w:rPr>
+          <w:rStyle w:val="BodyChar"/>
+        </w:rPr>
+        <w:t xml:space="preserve"> experiencing generally lower life expectancies. However, there is room for hope as the average percent of nations population infected with HIV has fallen by 2 between 2001 and 2013 and many African nations with extraordinarily high HIV rates have made even bigger strides towards reducing the problem.</w:t>
+      </w:r>
+      <w:r>
+        <w:rPr>
+          <w:rStyle w:val="BodyChar"/>
+        </w:rPr>
+        <w:t xml:space="preserve"> While we cannot demonstrate causality, we can reasonably infer that falling HIV </w:t>
+      </w:r>
+      <w:proofErr w:type="spellStart"/>
+      <w:r>
+        <w:rPr>
+          <w:rStyle w:val="BodyChar"/>
+        </w:rPr>
+        <w:t>prevalences</w:t>
+      </w:r>
+      <w:proofErr w:type="spellEnd"/>
+      <w:r>
+        <w:rPr>
+          <w:rStyle w:val="BodyChar"/>
+        </w:rPr>
+        <w:t xml:space="preserve"> are likely to improve life expectancies, especially across Sub-Saharan Africa (which has unusually low life expectancies). </w:t>
       </w:r>
       <w:r>
         <w:rPr>
@@ -4690,8 +4793,6 @@
       <w:pPr>
         <w:pStyle w:val="Body"/>
       </w:pPr>
-      <w:bookmarkStart w:id="0" w:name="_GoBack"/>
-      <w:bookmarkEnd w:id="0"/>
     </w:p>
     <w:bookmarkStart w:id="1" w:name="_MON_1523168267"/>
     <w:bookmarkEnd w:id="1"/>
@@ -4723,7 +4824,7 @@
           <v:shape id="_x0000_i1025" type="#_x0000_t75" style="width:76.7pt;height:50.45pt" o:ole="">
             <v:imagedata r:id="rId54" o:title=""/>
           </v:shape>
-          <o:OLEObject Type="Embed" ProgID="Word.Document.12" ShapeID="_x0000_i1025" DrawAspect="Icon" ObjectID="_1523189644" r:id="rId55">
+          <o:OLEObject Type="Embed" ProgID="Word.Document.12" ShapeID="_x0000_i1025" DrawAspect="Icon" ObjectID="_1523191777" r:id="rId55">
             <o:FieldCodes>\s</o:FieldCodes>
           </o:OLEObject>
         </w:object>
@@ -5347,7 +5448,7 @@
             <w:bCs/>
             <w:noProof/>
           </w:rPr>
-          <w:t>11</w:t>
+          <w:t>2</w:t>
         </w:r>
         <w:r>
           <w:rPr>
@@ -6904,7 +7005,7 @@
 </file>
 
 <file path=customXml/itemProps1.xml><?xml version="1.0" encoding="utf-8"?>
-<ds:datastoreItem xmlns:ds="http://schemas.openxmlformats.org/officeDocument/2006/customXml" ds:itemID="{A36C0A8F-450F-4B40-BDB6-F5A70C9C8026}">
+<ds:datastoreItem xmlns:ds="http://schemas.openxmlformats.org/officeDocument/2006/customXml" ds:itemID="{7D248E0D-27C6-5F47-9835-2C5671673B6A}">
   <ds:schemaRefs>
     <ds:schemaRef ds:uri="http://schemas.openxmlformats.org/officeDocument/2006/bibliography"/>
   </ds:schemaRefs>

</xml_diff>

<commit_message>
deleted leftover info in appendix
</commit_message>
<xml_diff>
--- a/AndreaDominicSarah/project/Submittal/Project2-Report-SK-AP-DD.docx
+++ b/AndreaDominicSarah/project/Submittal/Project2-Report-SK-AP-DD.docx
@@ -1,6 +1,6 @@
 
 <file path=word/document.xml><?xml version="1.0" encoding="utf-8"?>
-<w:document xmlns:wpc="http://schemas.microsoft.com/office/word/2010/wordprocessingCanvas" xmlns:mo="http://schemas.microsoft.com/office/mac/office/2008/main" xmlns:mc="http://schemas.openxmlformats.org/markup-compatibility/2006" xmlns:mv="urn:schemas-microsoft-com:mac:vml" xmlns:o="urn:schemas-microsoft-com:office:office" xmlns:r="http://schemas.openxmlformats.org/officeDocument/2006/relationships" xmlns:m="http://schemas.openxmlformats.org/officeDocument/2006/math" xmlns:v="urn:schemas-microsoft-com:vml" xmlns:wp14="http://schemas.microsoft.com/office/word/2010/wordprocessingDrawing" xmlns:wp="http://schemas.openxmlformats.org/drawingml/2006/wordprocessingDrawing" xmlns:w10="urn:schemas-microsoft-com:office:word" xmlns:w="http://schemas.openxmlformats.org/wordprocessingml/2006/main" xmlns:w14="http://schemas.microsoft.com/office/word/2010/wordml" xmlns:w15="http://schemas.microsoft.com/office/word/2012/wordml" xmlns:wpg="http://schemas.microsoft.com/office/word/2010/wordprocessingGroup" xmlns:wpi="http://schemas.microsoft.com/office/word/2010/wordprocessingInk" xmlns:wne="http://schemas.microsoft.com/office/word/2006/wordml" xmlns:wps="http://schemas.microsoft.com/office/word/2010/wordprocessingShape" mc:Ignorable="w14 w15 wp14">
+<w:document xmlns:wpc="http://schemas.microsoft.com/office/word/2010/wordprocessingCanvas" xmlns:mc="http://schemas.openxmlformats.org/markup-compatibility/2006" xmlns:o="urn:schemas-microsoft-com:office:office" xmlns:r="http://schemas.openxmlformats.org/officeDocument/2006/relationships" xmlns:m="http://schemas.openxmlformats.org/officeDocument/2006/math" xmlns:v="urn:schemas-microsoft-com:vml" xmlns:wp14="http://schemas.microsoft.com/office/word/2010/wordprocessingDrawing" xmlns:wp="http://schemas.openxmlformats.org/drawingml/2006/wordprocessingDrawing" xmlns:w10="urn:schemas-microsoft-com:office:word" xmlns:w="http://schemas.openxmlformats.org/wordprocessingml/2006/main" xmlns:w14="http://schemas.microsoft.com/office/word/2010/wordml" xmlns:wpg="http://schemas.microsoft.com/office/word/2010/wordprocessingGroup" xmlns:wpi="http://schemas.microsoft.com/office/word/2010/wordprocessingInk" xmlns:wne="http://schemas.microsoft.com/office/word/2006/wordml" xmlns:wps="http://schemas.microsoft.com/office/word/2010/wordprocessingShape" mc:Ignorable="w14 wp14">
   <w:background w:color="FFFFFF"/>
   <w:body>
     <w:p>
@@ -166,8 +166,8 @@
         <w:pStyle w:val="MainHeading"/>
         <w:spacing w:line="240" w:lineRule="auto"/>
         <w:sectPr>
-          <w:headerReference w:type="default" r:id="rId8"/>
-          <w:footerReference w:type="default" r:id="rId9"/>
+          <w:headerReference w:type="default" r:id="rId9"/>
+          <w:footerReference w:type="default" r:id="rId10"/>
           <w:pgSz w:w="12240" w:h="15840"/>
           <w:pgMar w:top="720" w:right="720" w:bottom="720" w:left="720" w:header="720" w:footer="720" w:gutter="0"/>
           <w:pgNumType w:start="1"/>
@@ -460,12 +460,18 @@
         <w:t xml:space="preserve"> a “</w:t>
       </w:r>
       <w:proofErr w:type="spellStart"/>
+      <w:r>
+        <w:rPr>
+          <w:rStyle w:val="BodyChar"/>
+        </w:rPr>
+        <w:t>Country</w:t>
+      </w:r>
       <w:proofErr w:type="gramStart"/>
       <w:r>
         <w:rPr>
           <w:rStyle w:val="BodyChar"/>
         </w:rPr>
-        <w:t>Country;Date</w:t>
+        <w:t>;Date</w:t>
       </w:r>
       <w:proofErr w:type="spellEnd"/>
       <w:proofErr w:type="gramEnd"/>
@@ -607,7 +613,7 @@
                     <pic:cNvPicPr/>
                   </pic:nvPicPr>
                   <pic:blipFill>
-                    <a:blip r:embed="rId10">
+                    <a:blip r:embed="rId11">
                       <a:extLst>
                         <a:ext uri="{28A0092B-C50C-407E-A947-70E740481C1C}">
                           <a14:useLocalDpi xmlns:a14="http://schemas.microsoft.com/office/drawing/2010/main" val="0"/>
@@ -683,7 +689,7 @@
                     <pic:cNvPicPr/>
                   </pic:nvPicPr>
                   <pic:blipFill>
-                    <a:blip r:embed="rId11">
+                    <a:blip r:embed="rId12">
                       <a:extLst>
                         <a:ext uri="{28A0092B-C50C-407E-A947-70E740481C1C}">
                           <a14:useLocalDpi xmlns:a14="http://schemas.microsoft.com/office/drawing/2010/main" val="0"/>
@@ -997,7 +1003,7 @@
                     <pic:cNvPicPr/>
                   </pic:nvPicPr>
                   <pic:blipFill>
-                    <a:blip r:embed="rId12">
+                    <a:blip r:embed="rId13">
                       <a:extLst>
                         <a:ext uri="{28A0092B-C50C-407E-A947-70E740481C1C}">
                           <a14:useLocalDpi xmlns:a14="http://schemas.microsoft.com/office/drawing/2010/main" val="0"/>
@@ -1065,7 +1071,7 @@
                     <pic:cNvPicPr/>
                   </pic:nvPicPr>
                   <pic:blipFill>
-                    <a:blip r:embed="rId13">
+                    <a:blip r:embed="rId14">
                       <a:extLst>
                         <a:ext uri="{28A0092B-C50C-407E-A947-70E740481C1C}">
                           <a14:useLocalDpi xmlns:a14="http://schemas.microsoft.com/office/drawing/2010/main" val="0"/>
@@ -1133,7 +1139,7 @@
                     <pic:cNvPicPr/>
                   </pic:nvPicPr>
                   <pic:blipFill>
-                    <a:blip r:embed="rId14">
+                    <a:blip r:embed="rId15">
                       <a:extLst>
                         <a:ext uri="{28A0092B-C50C-407E-A947-70E740481C1C}">
                           <a14:useLocalDpi xmlns:a14="http://schemas.microsoft.com/office/drawing/2010/main" val="0"/>
@@ -1248,7 +1254,7 @@
                     <pic:cNvPicPr/>
                   </pic:nvPicPr>
                   <pic:blipFill>
-                    <a:blip r:embed="rId15">
+                    <a:blip r:embed="rId16">
                       <a:extLst>
                         <a:ext uri="{28A0092B-C50C-407E-A947-70E740481C1C}">
                           <a14:useLocalDpi xmlns:a14="http://schemas.microsoft.com/office/drawing/2010/main" val="0"/>
@@ -1319,7 +1325,7 @@
                     <pic:cNvPicPr/>
                   </pic:nvPicPr>
                   <pic:blipFill>
-                    <a:blip r:embed="rId16">
+                    <a:blip r:embed="rId17">
                       <a:extLst>
                         <a:ext uri="{28A0092B-C50C-407E-A947-70E740481C1C}">
                           <a14:useLocalDpi xmlns:a14="http://schemas.microsoft.com/office/drawing/2010/main" val="0"/>
@@ -1390,7 +1396,7 @@
                     <pic:cNvPicPr/>
                   </pic:nvPicPr>
                   <pic:blipFill>
-                    <a:blip r:embed="rId17">
+                    <a:blip r:embed="rId18">
                       <a:extLst>
                         <a:ext uri="{28A0092B-C50C-407E-A947-70E740481C1C}">
                           <a14:useLocalDpi xmlns:a14="http://schemas.microsoft.com/office/drawing/2010/main" val="0"/>
@@ -1521,7 +1527,7 @@
                     <pic:cNvPicPr/>
                   </pic:nvPicPr>
                   <pic:blipFill>
-                    <a:blip r:embed="rId18">
+                    <a:blip r:embed="rId19">
                       <a:extLst>
                         <a:ext uri="{28A0092B-C50C-407E-A947-70E740481C1C}">
                           <a14:useLocalDpi xmlns:a14="http://schemas.microsoft.com/office/drawing/2010/main" val="0"/>
@@ -1575,27 +1581,13 @@
         <w:rPr>
           <w:rFonts w:asciiTheme="minorHAnsi" w:eastAsiaTheme="minorEastAsia" w:hAnsiTheme="minorHAnsi" w:cstheme="minorBidi"/>
         </w:rPr>
-        <w:t xml:space="preserve">that have </w:t>
-      </w:r>
-      <w:proofErr w:type="gramStart"/>
-      <w:r>
-        <w:rPr>
-          <w:rFonts w:asciiTheme="minorHAnsi" w:eastAsiaTheme="minorEastAsia" w:hAnsiTheme="minorHAnsi" w:cstheme="minorBidi"/>
-        </w:rPr>
-        <w:t>a</w:t>
-      </w:r>
-      <w:r>
-        <w:rPr>
-          <w:rFonts w:asciiTheme="minorHAnsi" w:eastAsiaTheme="minorEastAsia" w:hAnsiTheme="minorHAnsi" w:cstheme="minorBidi"/>
-        </w:rPr>
-        <w:t xml:space="preserve"> life expectancies</w:t>
-      </w:r>
-      <w:proofErr w:type="gramEnd"/>
-      <w:r>
-        <w:rPr>
-          <w:rFonts w:asciiTheme="minorHAnsi" w:eastAsiaTheme="minorEastAsia" w:hAnsiTheme="minorHAnsi" w:cstheme="minorBidi"/>
-        </w:rPr>
-        <w:t xml:space="preserve"> under 50: Zambia and Sierra Leone. </w:t>
+        <w:t>that have a</w:t>
+      </w:r>
+      <w:r>
+        <w:rPr>
+          <w:rFonts w:asciiTheme="minorHAnsi" w:eastAsiaTheme="minorEastAsia" w:hAnsiTheme="minorHAnsi" w:cstheme="minorBidi"/>
+        </w:rPr>
+        <w:t xml:space="preserve"> life expectancies under 50: Zambia and Sierra Leone. </w:t>
       </w:r>
     </w:p>
     <w:p/>
@@ -1678,7 +1670,7 @@
                     <pic:cNvPicPr/>
                   </pic:nvPicPr>
                   <pic:blipFill>
-                    <a:blip r:embed="rId19">
+                    <a:blip r:embed="rId20">
                       <a:extLst>
                         <a:ext uri="{28A0092B-C50C-407E-A947-70E740481C1C}">
                           <a14:useLocalDpi xmlns:a14="http://schemas.microsoft.com/office/drawing/2010/main" val="0"/>
@@ -1797,7 +1789,7 @@
                     </pic:cNvPicPr>
                   </pic:nvPicPr>
                   <pic:blipFill>
-                    <a:blip r:embed="rId20">
+                    <a:blip r:embed="rId21">
                       <a:extLst>
                         <a:ext uri="{28A0092B-C50C-407E-A947-70E740481C1C}">
                           <a14:useLocalDpi xmlns:a14="http://schemas.microsoft.com/office/drawing/2010/main" val="0"/>
@@ -1863,7 +1855,7 @@
                     </pic:cNvPicPr>
                   </pic:nvPicPr>
                   <pic:blipFill>
-                    <a:blip r:embed="rId21">
+                    <a:blip r:embed="rId22">
                       <a:extLst>
                         <a:ext uri="{28A0092B-C50C-407E-A947-70E740481C1C}">
                           <a14:useLocalDpi xmlns:a14="http://schemas.microsoft.com/office/drawing/2010/main" val="0"/>
@@ -1929,7 +1921,7 @@
                     </pic:cNvPicPr>
                   </pic:nvPicPr>
                   <pic:blipFill>
-                    <a:blip r:embed="rId22">
+                    <a:blip r:embed="rId23">
                       <a:extLst>
                         <a:ext uri="{28A0092B-C50C-407E-A947-70E740481C1C}">
                           <a14:useLocalDpi xmlns:a14="http://schemas.microsoft.com/office/drawing/2010/main" val="0"/>
@@ -1990,23 +1982,7 @@
           <w:rFonts w:cs="Helvetica"/>
           <w:color w:val="auto"/>
         </w:rPr>
-        <w:t xml:space="preserve">ticed that rural access to clean drinking water appeared to have the greatest change over time from a distribution and average perspective. Plotting all elements on the same graph, we can see that rural access to water had both the highest change in size of inter-quartiles as well as the highest percentage. Size of range decreased by 21 points and </w:t>
-      </w:r>
-      <w:proofErr w:type="gramStart"/>
-      <w:r>
-        <w:rPr>
-          <w:rFonts w:cs="Helvetica"/>
-          <w:color w:val="auto"/>
-        </w:rPr>
-        <w:t>46.%</w:t>
-      </w:r>
-      <w:proofErr w:type="gramEnd"/>
-      <w:r>
-        <w:rPr>
-          <w:rFonts w:cs="Helvetica"/>
-          <w:color w:val="auto"/>
-        </w:rPr>
-        <w:t xml:space="preserve"> compared to rural sanitation (decreased by 17 points, but only 24%), urban water access (4 points and 44%), and urban sanitation (3 points and only 8%)</w:t>
+        <w:t>ticed that rural access to clean drinking water appeared to have the greatest change over time from a distribution and average perspective. Plotting all elements on the same graph, we can see that rural access to water had both the highest change in size of inter-quartiles as well as the highest percentage. Size of range decreased by 21 points and 46.% compared to rural sanitation (decreased by 17 points, but only 24%), urban water access (4 points and 44%), and urban sanitation (3 points and only 8%)</w:t>
       </w:r>
     </w:p>
     <w:p>
@@ -2053,7 +2029,7 @@
                     </pic:cNvPicPr>
                   </pic:nvPicPr>
                   <pic:blipFill>
-                    <a:blip r:embed="rId23">
+                    <a:blip r:embed="rId24">
                       <a:extLst>
                         <a:ext uri="{28A0092B-C50C-407E-A947-70E740481C1C}">
                           <a14:useLocalDpi xmlns:a14="http://schemas.microsoft.com/office/drawing/2010/main" val="0"/>
@@ -2120,7 +2096,6 @@
         <w:pStyle w:val="Body"/>
         <w:jc w:val="center"/>
       </w:pPr>
-      <w:bookmarkStart w:id="0" w:name="_GoBack"/>
       <w:r>
         <w:rPr>
           <w:noProof/>
@@ -2141,7 +2116,7 @@
                     <pic:cNvPicPr/>
                   </pic:nvPicPr>
                   <pic:blipFill>
-                    <a:blip r:embed="rId24">
+                    <a:blip r:embed="rId25">
                       <a:extLst>
                         <a:ext uri="{28A0092B-C50C-407E-A947-70E740481C1C}">
                           <a14:useLocalDpi xmlns:a14="http://schemas.microsoft.com/office/drawing/2010/main" val="0"/>
@@ -2167,7 +2142,6 @@
           </wp:inline>
         </w:drawing>
       </w:r>
-      <w:bookmarkEnd w:id="0"/>
     </w:p>
     <w:p>
       <w:pPr>
@@ -2288,7 +2262,7 @@
                     <pic:cNvPicPr/>
                   </pic:nvPicPr>
                   <pic:blipFill>
-                    <a:blip r:embed="rId25">
+                    <a:blip r:embed="rId26">
                       <a:extLst>
                         <a:ext uri="{28A0092B-C50C-407E-A947-70E740481C1C}">
                           <a14:useLocalDpi xmlns:a14="http://schemas.microsoft.com/office/drawing/2010/main" val="0"/>
@@ -2487,7 +2461,7 @@
                     <pic:cNvPicPr/>
                   </pic:nvPicPr>
                   <pic:blipFill>
-                    <a:blip r:embed="rId26">
+                    <a:blip r:embed="rId27">
                       <a:extLst>
                         <a:ext uri="{28A0092B-C50C-407E-A947-70E740481C1C}">
                           <a14:useLocalDpi xmlns:a14="http://schemas.microsoft.com/office/drawing/2010/main" val="0"/>
@@ -2593,7 +2567,7 @@
                     <pic:cNvPicPr/>
                   </pic:nvPicPr>
                   <pic:blipFill>
-                    <a:blip r:embed="rId27">
+                    <a:blip r:embed="rId28">
                       <a:extLst>
                         <a:ext uri="{28A0092B-C50C-407E-A947-70E740481C1C}">
                           <a14:useLocalDpi xmlns:a14="http://schemas.microsoft.com/office/drawing/2010/main" val="0"/>
@@ -2754,7 +2728,7 @@
                     <pic:cNvPicPr/>
                   </pic:nvPicPr>
                   <pic:blipFill>
-                    <a:blip r:embed="rId28">
+                    <a:blip r:embed="rId29">
                       <a:extLst>
                         <a:ext uri="{28A0092B-C50C-407E-A947-70E740481C1C}">
                           <a14:useLocalDpi xmlns:a14="http://schemas.microsoft.com/office/drawing/2010/main" val="0"/>
@@ -2855,7 +2829,7 @@
                     <pic:cNvPicPr/>
                   </pic:nvPicPr>
                   <pic:blipFill>
-                    <a:blip r:embed="rId29">
+                    <a:blip r:embed="rId30">
                       <a:extLst>
                         <a:ext uri="{28A0092B-C50C-407E-A947-70E740481C1C}">
                           <a14:useLocalDpi xmlns:a14="http://schemas.microsoft.com/office/drawing/2010/main" val="0"/>
@@ -2977,7 +2951,7 @@
                     <pic:cNvPicPr/>
                   </pic:nvPicPr>
                   <pic:blipFill>
-                    <a:blip r:embed="rId30">
+                    <a:blip r:embed="rId31">
                       <a:extLst>
                         <a:ext uri="{28A0092B-C50C-407E-A947-70E740481C1C}">
                           <a14:useLocalDpi xmlns:a14="http://schemas.microsoft.com/office/drawing/2010/main" val="0"/>
@@ -3088,7 +3062,7 @@
                     <pic:cNvPicPr/>
                   </pic:nvPicPr>
                   <pic:blipFill>
-                    <a:blip r:embed="rId31">
+                    <a:blip r:embed="rId32">
                       <a:extLst>
                         <a:ext uri="{28A0092B-C50C-407E-A947-70E740481C1C}">
                           <a14:useLocalDpi xmlns:a14="http://schemas.microsoft.com/office/drawing/2010/main" val="0"/>
@@ -3201,7 +3175,7 @@
                     <pic:cNvPicPr/>
                   </pic:nvPicPr>
                   <pic:blipFill>
-                    <a:blip r:embed="rId32">
+                    <a:blip r:embed="rId33">
                       <a:extLst>
                         <a:ext uri="{28A0092B-C50C-407E-A947-70E740481C1C}">
                           <a14:useLocalDpi xmlns:a14="http://schemas.microsoft.com/office/drawing/2010/main" val="0"/>
@@ -3300,7 +3274,7 @@
                     <pic:cNvPicPr/>
                   </pic:nvPicPr>
                   <pic:blipFill>
-                    <a:blip r:embed="rId33">
+                    <a:blip r:embed="rId34">
                       <a:extLst>
                         <a:ext uri="{28A0092B-C50C-407E-A947-70E740481C1C}">
                           <a14:useLocalDpi xmlns:a14="http://schemas.microsoft.com/office/drawing/2010/main" val="0"/>
@@ -3457,7 +3431,7 @@
                     <pic:cNvPicPr/>
                   </pic:nvPicPr>
                   <pic:blipFill>
-                    <a:blip r:embed="rId34">
+                    <a:blip r:embed="rId35">
                       <a:extLst>
                         <a:ext uri="{28A0092B-C50C-407E-A947-70E740481C1C}">
                           <a14:useLocalDpi xmlns:a14="http://schemas.microsoft.com/office/drawing/2010/main" val="0"/>
@@ -3582,7 +3556,7 @@
                     <pic:cNvPicPr/>
                   </pic:nvPicPr>
                   <pic:blipFill>
-                    <a:blip r:embed="rId35">
+                    <a:blip r:embed="rId36">
                       <a:extLst>
                         <a:ext uri="{28A0092B-C50C-407E-A947-70E740481C1C}">
                           <a14:useLocalDpi xmlns:a14="http://schemas.microsoft.com/office/drawing/2010/main" val="0"/>
@@ -3642,7 +3616,7 @@
                     <pic:cNvPicPr/>
                   </pic:nvPicPr>
                   <pic:blipFill>
-                    <a:blip r:embed="rId36">
+                    <a:blip r:embed="rId37">
                       <a:extLst>
                         <a:ext uri="{28A0092B-C50C-407E-A947-70E740481C1C}">
                           <a14:useLocalDpi xmlns:a14="http://schemas.microsoft.com/office/drawing/2010/main" val="0"/>
@@ -3723,7 +3697,7 @@
                     </pic:cNvPicPr>
                   </pic:nvPicPr>
                   <pic:blipFill>
-                    <a:blip r:embed="rId37">
+                    <a:blip r:embed="rId38">
                       <a:extLst>
                         <a:ext uri="{28A0092B-C50C-407E-A947-70E740481C1C}">
                           <a14:useLocalDpi xmlns:a14="http://schemas.microsoft.com/office/drawing/2010/main" val="0"/>
@@ -3794,7 +3768,7 @@
                     </pic:cNvPicPr>
                   </pic:nvPicPr>
                   <pic:blipFill>
-                    <a:blip r:embed="rId38">
+                    <a:blip r:embed="rId39">
                       <a:extLst>
                         <a:ext uri="{28A0092B-C50C-407E-A947-70E740481C1C}">
                           <a14:useLocalDpi xmlns:a14="http://schemas.microsoft.com/office/drawing/2010/main" val="0"/>
@@ -3922,7 +3896,7 @@
                     </pic:cNvPicPr>
                   </pic:nvPicPr>
                   <pic:blipFill>
-                    <a:blip r:embed="rId39">
+                    <a:blip r:embed="rId40">
                       <a:extLst>
                         <a:ext uri="{28A0092B-C50C-407E-A947-70E740481C1C}">
                           <a14:useLocalDpi xmlns:a14="http://schemas.microsoft.com/office/drawing/2010/main" val="0"/>
@@ -4058,7 +4032,7 @@
                     </pic:cNvPicPr>
                   </pic:nvPicPr>
                   <pic:blipFill>
-                    <a:blip r:embed="rId40">
+                    <a:blip r:embed="rId41">
                       <a:extLst>
                         <a:ext uri="{28A0092B-C50C-407E-A947-70E740481C1C}">
                           <a14:useLocalDpi xmlns:a14="http://schemas.microsoft.com/office/drawing/2010/main" val="0"/>
@@ -4194,7 +4168,7 @@
                     </pic:cNvPicPr>
                   </pic:nvPicPr>
                   <pic:blipFill>
-                    <a:blip r:embed="rId41">
+                    <a:blip r:embed="rId42">
                       <a:extLst>
                         <a:ext uri="{28A0092B-C50C-407E-A947-70E740481C1C}">
                           <a14:useLocalDpi xmlns:a14="http://schemas.microsoft.com/office/drawing/2010/main" val="0"/>
@@ -4265,7 +4239,7 @@
                     </pic:cNvPicPr>
                   </pic:nvPicPr>
                   <pic:blipFill>
-                    <a:blip r:embed="rId42">
+                    <a:blip r:embed="rId43">
                       <a:extLst>
                         <a:ext uri="{28A0092B-C50C-407E-A947-70E740481C1C}">
                           <a14:useLocalDpi xmlns:a14="http://schemas.microsoft.com/office/drawing/2010/main" val="0"/>
@@ -4558,7 +4532,7 @@
         </w:rPr>
         <w:t xml:space="preserve">Aid: </w:t>
       </w:r>
-      <w:hyperlink r:id="rId43">
+      <w:hyperlink r:id="rId44">
         <w:r>
           <w:rPr>
             <w:rStyle w:val="Hyperlink"/>
@@ -4579,7 +4553,7 @@
         </w:rPr>
         <w:t xml:space="preserve">Environmental Factors: </w:t>
       </w:r>
-      <w:hyperlink r:id="rId44">
+      <w:hyperlink r:id="rId45">
         <w:r>
           <w:rPr>
             <w:rStyle w:val="Hyperlink"/>
@@ -4597,7 +4571,7 @@
         </w:rPr>
         <w:t xml:space="preserve">Healthcare Services: </w:t>
       </w:r>
-      <w:hyperlink r:id="rId45">
+      <w:hyperlink r:id="rId46">
         <w:r>
           <w:rPr>
             <w:rStyle w:val="Hyperlink"/>
@@ -4618,7 +4592,7 @@
         </w:rPr>
         <w:t xml:space="preserve">HIV: </w:t>
       </w:r>
-      <w:hyperlink r:id="rId46">
+      <w:hyperlink r:id="rId47">
         <w:r>
           <w:rPr>
             <w:rStyle w:val="Hyperlink"/>
@@ -4636,7 +4610,7 @@
       <w:r>
         <w:t xml:space="preserve">Life Expectancy: </w:t>
       </w:r>
-      <w:hyperlink r:id="rId47">
+      <w:hyperlink r:id="rId48">
         <w:r>
           <w:rPr>
             <w:rStyle w:val="Hyperlink"/>
@@ -4674,7 +4648,7 @@
         </w:rPr>
         <w:t xml:space="preserve"> </w:t>
       </w:r>
-      <w:hyperlink r:id="rId48">
+      <w:hyperlink r:id="rId49">
         <w:r>
           <w:rPr>
             <w:rStyle w:val="Hyperlink"/>
@@ -4691,7 +4665,7 @@
       <w:r>
         <w:t xml:space="preserve">Americas: </w:t>
       </w:r>
-      <w:hyperlink r:id="rId49">
+      <w:hyperlink r:id="rId50">
         <w:r>
           <w:rPr>
             <w:rStyle w:val="Hyperlink"/>
@@ -4708,7 +4682,7 @@
       <w:r>
         <w:t xml:space="preserve">Eastern Mediterranean: </w:t>
       </w:r>
-      <w:hyperlink r:id="rId50">
+      <w:hyperlink r:id="rId51">
         <w:r>
           <w:rPr>
             <w:rStyle w:val="Hyperlink"/>
@@ -4725,7 +4699,7 @@
       <w:r>
         <w:t xml:space="preserve">Europe: </w:t>
       </w:r>
-      <w:hyperlink r:id="rId51">
+      <w:hyperlink r:id="rId52">
         <w:r>
           <w:rPr>
             <w:rStyle w:val="Hyperlink"/>
@@ -4742,7 +4716,7 @@
       <w:r>
         <w:t xml:space="preserve">Southeast Asia: </w:t>
       </w:r>
-      <w:hyperlink r:id="rId52">
+      <w:hyperlink r:id="rId53">
         <w:r>
           <w:rPr>
             <w:rStyle w:val="Hyperlink"/>
@@ -4759,7 +4733,7 @@
       <w:r>
         <w:t xml:space="preserve">Western Pacific: </w:t>
       </w:r>
-      <w:hyperlink r:id="rId53">
+      <w:hyperlink r:id="rId54">
         <w:r>
           <w:rPr>
             <w:rStyle w:val="Hyperlink"/>
@@ -4794,8 +4768,8 @@
         <w:pStyle w:val="Body"/>
       </w:pPr>
     </w:p>
-    <w:bookmarkStart w:id="1" w:name="_MON_1523168267"/>
-    <w:bookmarkEnd w:id="1"/>
+    <w:bookmarkStart w:id="0" w:name="_MON_1523168267"/>
+    <w:bookmarkEnd w:id="0"/>
     <w:p>
       <w:pPr>
         <w:pStyle w:val="Body"/>
@@ -4821,532 +4795,22 @@
             <v:path o:extrusionok="f" gradientshapeok="t" o:connecttype="rect"/>
             <o:lock v:ext="edit" aspectratio="t"/>
           </v:shapetype>
-          <v:shape id="_x0000_i1025" type="#_x0000_t75" style="width:76.7pt;height:50.45pt" o:ole="">
-            <v:imagedata r:id="rId54" o:title=""/>
+          <v:shape id="_x0000_i1025" type="#_x0000_t75" style="width:76.5pt;height:50.25pt" o:ole="">
+            <v:imagedata r:id="rId55" o:title=""/>
           </v:shape>
-          <o:OLEObject Type="Embed" ProgID="Word.Document.12" ShapeID="_x0000_i1025" DrawAspect="Icon" ObjectID="_1523191777" r:id="rId55">
+          <o:OLEObject Type="Embed" ProgID="Word.Document.12" ShapeID="_x0000_i1025" DrawAspect="Icon" ObjectID="_1523193491" r:id="rId56">
             <o:FieldCodes>\s</o:FieldCodes>
           </o:OLEObject>
         </w:object>
       </w:r>
-      <w:bookmarkStart w:id="2" w:name="h.xurdl8k63jmc" w:colFirst="0" w:colLast="0"/>
-      <w:bookmarkStart w:id="3" w:name="h.cd1wa0ys19wx" w:colFirst="0" w:colLast="0"/>
-      <w:bookmarkStart w:id="4" w:name="h.a8dvm74id9p0" w:colFirst="0" w:colLast="0"/>
+      <w:bookmarkStart w:id="1" w:name="h.xurdl8k63jmc" w:colFirst="0" w:colLast="0"/>
+      <w:bookmarkStart w:id="2" w:name="h.cd1wa0ys19wx" w:colFirst="0" w:colLast="0"/>
+      <w:bookmarkStart w:id="3" w:name="h.a8dvm74id9p0" w:colFirst="0" w:colLast="0"/>
+      <w:bookmarkStart w:id="4" w:name="_GoBack"/>
+      <w:bookmarkEnd w:id="1"/>
       <w:bookmarkEnd w:id="2"/>
       <w:bookmarkEnd w:id="3"/>
       <w:bookmarkEnd w:id="4"/>
-    </w:p>
-    <w:p>
-      <w:pPr>
-        <w:pStyle w:val="Heading5"/>
-        <w:keepNext w:val="0"/>
-        <w:keepLines w:val="0"/>
-        <w:spacing w:before="280"/>
-        <w:contextualSpacing w:val="0"/>
-        <w:rPr>
-          <w:rFonts w:asciiTheme="minorHAnsi" w:hAnsiTheme="minorHAnsi"/>
-        </w:rPr>
-      </w:pPr>
-      <w:bookmarkStart w:id="5" w:name="h.6k6dbd5js5cu" w:colFirst="0" w:colLast="0"/>
-      <w:bookmarkEnd w:id="5"/>
-      <w:r>
-        <w:t>FROM ORIGINAL WRITE-UP</w:t>
-      </w:r>
-    </w:p>
-    <w:p>
-      <w:pPr>
-        <w:pStyle w:val="Heading5"/>
-        <w:keepNext w:val="0"/>
-        <w:keepLines w:val="0"/>
-        <w:spacing w:before="280"/>
-        <w:contextualSpacing w:val="0"/>
-        <w:rPr>
-          <w:rFonts w:asciiTheme="minorHAnsi" w:hAnsiTheme="minorHAnsi"/>
-        </w:rPr>
-      </w:pPr>
-      <w:bookmarkStart w:id="6" w:name="h.2tsbs0xyr6pr" w:colFirst="0" w:colLast="0"/>
-      <w:bookmarkEnd w:id="6"/>
-      <w:r>
-        <w:rPr>
-          <w:rFonts w:asciiTheme="minorHAnsi" w:eastAsiaTheme="minorEastAsia" w:hAnsiTheme="minorHAnsi" w:cstheme="minorBidi"/>
-        </w:rPr>
-        <w:t>Environmental Factors (Hygiene):</w:t>
-      </w:r>
-    </w:p>
-    <w:p>
-      <w:pPr>
-        <w:rPr>
-          <w:rFonts w:asciiTheme="minorHAnsi" w:hAnsiTheme="minorHAnsi"/>
-        </w:rPr>
-      </w:pPr>
-      <w:r>
-        <w:rPr>
-          <w:rFonts w:asciiTheme="minorHAnsi" w:eastAsiaTheme="minorEastAsia" w:hAnsiTheme="minorHAnsi" w:cstheme="minorBidi"/>
-          <w:b/>
-          <w:bCs/>
-          <w:i/>
-          <w:iCs/>
-        </w:rPr>
-        <w:t xml:space="preserve">Overview: </w:t>
-      </w:r>
-      <w:r>
-        <w:rPr>
-          <w:rFonts w:asciiTheme="minorHAnsi" w:eastAsiaTheme="minorEastAsia" w:hAnsiTheme="minorHAnsi" w:cstheme="minorBidi"/>
-        </w:rPr>
-        <w:t xml:space="preserve"> Access to improved drinking water and improved sanitation facilities has data for 192 countries and 3 sample years (1990,2000,2015) for Rural, Urban and Total populations as a percentage.</w:t>
-      </w:r>
-    </w:p>
-    <w:p>
-      <w:pPr>
-        <w:rPr>
-          <w:rFonts w:asciiTheme="minorHAnsi" w:hAnsiTheme="minorHAnsi"/>
-        </w:rPr>
-      </w:pPr>
-      <w:r>
-        <w:rPr>
-          <w:rFonts w:asciiTheme="minorHAnsi" w:eastAsiaTheme="minorEastAsia" w:hAnsiTheme="minorHAnsi" w:cstheme="minorBidi"/>
-          <w:b/>
-          <w:bCs/>
-          <w:i/>
-          <w:iCs/>
-        </w:rPr>
-        <w:t>Source:</w:t>
-      </w:r>
-      <w:r>
-        <w:rPr>
-          <w:rFonts w:asciiTheme="minorHAnsi" w:eastAsiaTheme="minorEastAsia" w:hAnsiTheme="minorHAnsi" w:cstheme="minorBidi"/>
-        </w:rPr>
-        <w:t xml:space="preserve"> http://apps.who.int/gho/data/node.main.167?lang=en</w:t>
-      </w:r>
-    </w:p>
-    <w:p>
-      <w:pPr>
-        <w:rPr>
-          <w:rFonts w:asciiTheme="minorHAnsi" w:hAnsiTheme="minorHAnsi"/>
-        </w:rPr>
-      </w:pPr>
-      <w:r>
-        <w:rPr>
-          <w:rFonts w:asciiTheme="minorHAnsi" w:eastAsiaTheme="minorEastAsia" w:hAnsiTheme="minorHAnsi" w:cstheme="minorBidi"/>
-          <w:b/>
-          <w:bCs/>
-          <w:i/>
-          <w:iCs/>
-        </w:rPr>
-        <w:t>Total records:</w:t>
-      </w:r>
-      <w:r>
-        <w:rPr>
-          <w:rFonts w:asciiTheme="minorHAnsi" w:eastAsiaTheme="minorEastAsia" w:hAnsiTheme="minorHAnsi" w:cstheme="minorBidi"/>
-        </w:rPr>
-        <w:t xml:space="preserve"> </w:t>
-      </w:r>
-      <w:r>
-        <w:rPr>
-          <w:rFonts w:asciiTheme="minorHAnsi" w:eastAsia="Calibri" w:hAnsiTheme="minorHAnsi" w:cs="Calibri"/>
-        </w:rPr>
-        <w:tab/>
-      </w:r>
-      <w:r>
-        <w:rPr>
-          <w:rFonts w:asciiTheme="minorHAnsi" w:eastAsiaTheme="minorEastAsia" w:hAnsiTheme="minorHAnsi" w:cstheme="minorBidi"/>
-        </w:rPr>
-        <w:t>558</w:t>
-      </w:r>
-      <w:r>
-        <w:rPr>
-          <w:rFonts w:asciiTheme="minorHAnsi" w:eastAsia="Calibri" w:hAnsiTheme="minorHAnsi" w:cs="Calibri"/>
-        </w:rPr>
-        <w:tab/>
-      </w:r>
-      <w:r>
-        <w:rPr>
-          <w:rFonts w:asciiTheme="minorHAnsi" w:eastAsiaTheme="minorEastAsia" w:hAnsiTheme="minorHAnsi" w:cstheme="minorBidi"/>
-          <w:b/>
-          <w:bCs/>
-          <w:i/>
-          <w:iCs/>
-        </w:rPr>
-        <w:t>Total Columns:</w:t>
-      </w:r>
-      <w:r>
-        <w:rPr>
-          <w:rFonts w:asciiTheme="minorHAnsi" w:eastAsiaTheme="minorEastAsia" w:hAnsiTheme="minorHAnsi" w:cstheme="minorBidi"/>
-        </w:rPr>
-        <w:t xml:space="preserve"> 7</w:t>
-      </w:r>
-    </w:p>
-    <w:p>
-      <w:pPr>
-        <w:rPr>
-          <w:rFonts w:asciiTheme="minorHAnsi" w:eastAsia="Calibri" w:hAnsiTheme="minorHAnsi" w:cs="Calibri"/>
-        </w:rPr>
-      </w:pPr>
-      <w:r>
-        <w:rPr>
-          <w:rFonts w:asciiTheme="minorHAnsi" w:eastAsiaTheme="minorEastAsia" w:hAnsiTheme="minorHAnsi" w:cstheme="minorBidi"/>
-          <w:b/>
-          <w:bCs/>
-          <w:i/>
-          <w:iCs/>
-        </w:rPr>
-        <w:t>Planned Analysis:</w:t>
-      </w:r>
-      <w:r>
-        <w:rPr>
-          <w:rFonts w:asciiTheme="minorHAnsi" w:eastAsiaTheme="minorEastAsia" w:hAnsiTheme="minorHAnsi" w:cstheme="minorBidi"/>
-        </w:rPr>
-        <w:t xml:space="preserve"> For analysis in hygiene and sanitary conditions, we will check if life expectancy of the total population has any significant correlation with sanitary access for the different populations. To do this, we will look at Country, Population (Rural, Urban, Total) and data from 1990, 2000 and 2015 (as it matches up to the Life Expectancy in the years 1990, 2000 and 2013). Our initial hypothesis is that countries with higher percentage of access will have higher life expectancy. Within the file itself, we will compare rural vs urban improvement over time.</w:t>
-      </w:r>
-    </w:p>
-    <w:p>
-      <w:pPr>
-        <w:rPr>
-          <w:rFonts w:asciiTheme="minorHAnsi" w:hAnsiTheme="minorHAnsi"/>
-        </w:rPr>
-      </w:pPr>
-      <w:r>
-        <w:rPr>
-          <w:rFonts w:asciiTheme="minorHAnsi" w:eastAsiaTheme="minorEastAsia" w:hAnsiTheme="minorHAnsi" w:cstheme="minorBidi"/>
-          <w:b/>
-          <w:bCs/>
-          <w:i/>
-          <w:iCs/>
-        </w:rPr>
-        <w:t>Initial Analysis</w:t>
-      </w:r>
-    </w:p>
-    <w:p>
-      <w:pPr>
-        <w:rPr>
-          <w:rFonts w:asciiTheme="minorHAnsi" w:hAnsiTheme="minorHAnsi"/>
-        </w:rPr>
-      </w:pPr>
-      <w:r>
-        <w:rPr>
-          <w:rFonts w:asciiTheme="minorHAnsi" w:eastAsiaTheme="minorEastAsia" w:hAnsiTheme="minorHAnsi" w:cstheme="minorBidi"/>
-        </w:rPr>
-        <w:t>The initial data set was fairly clean, and only required splitting up the Country;Year column into separate columns. We began our analysis looking at how rapid the changes were for increases in access to drinking water for both the rural and urban populations across all countries. Increases in rural access to drinking water showed significant improvement from 1990 to 2015, moving from having some countries to less than 30% access in 1990 to all countries being better than that in 2015.</w:t>
-      </w:r>
-    </w:p>
-    <w:p>
-      <w:pPr>
-        <w:rPr>
-          <w:rFonts w:asciiTheme="minorHAnsi" w:hAnsiTheme="minorHAnsi"/>
-        </w:rPr>
-      </w:pPr>
-      <w:r>
-        <w:rPr>
-          <w:noProof/>
-        </w:rPr>
-        <w:lastRenderedPageBreak/>
-        <w:drawing>
-          <wp:inline distT="0" distB="0" distL="0" distR="0" wp14:anchorId="0EFF8F4C" wp14:editId="1071D326">
-            <wp:extent cx="2908935" cy="2815699"/>
-            <wp:effectExtent l="0" t="0" r="12065" b="3810"/>
-            <wp:docPr id="829056962" name="picture"/>
-            <wp:cNvGraphicFramePr>
-              <a:graphicFrameLocks xmlns:a="http://schemas.openxmlformats.org/drawingml/2006/main" noChangeAspect="1"/>
-            </wp:cNvGraphicFramePr>
-            <a:graphic xmlns:a="http://schemas.openxmlformats.org/drawingml/2006/main">
-              <a:graphicData uri="http://schemas.openxmlformats.org/drawingml/2006/picture">
-                <pic:pic xmlns:pic="http://schemas.openxmlformats.org/drawingml/2006/picture">
-                  <pic:nvPicPr>
-                    <pic:cNvPr id="0" name="picture"/>
-                    <pic:cNvPicPr/>
-                  </pic:nvPicPr>
-                  <pic:blipFill>
-                    <a:blip r:embed="rId56">
-                      <a:extLst>
-                        <a:ext uri="{28A0092B-C50C-407E-A947-70E740481C1C}">
-                          <a14:useLocalDpi xmlns:a14="http://schemas.microsoft.com/office/drawing/2010/main" val="0"/>
-                        </a:ext>
-                      </a:extLst>
-                    </a:blip>
-                    <a:stretch>
-                      <a:fillRect/>
-                    </a:stretch>
-                  </pic:blipFill>
-                  <pic:spPr>
-                    <a:xfrm>
-                      <a:off x="0" y="0"/>
-                      <a:ext cx="2908935" cy="2815699"/>
-                    </a:xfrm>
-                    <a:prstGeom prst="rect">
-                      <a:avLst/>
-                    </a:prstGeom>
-                  </pic:spPr>
-                </pic:pic>
-              </a:graphicData>
-            </a:graphic>
-          </wp:inline>
-        </w:drawing>
-      </w:r>
-      <w:r>
-        <w:rPr>
-          <w:noProof/>
-        </w:rPr>
-        <w:drawing>
-          <wp:inline distT="0" distB="0" distL="0" distR="0" wp14:anchorId="1FD019A1" wp14:editId="3E5F25DE">
-            <wp:extent cx="2841173" cy="2834982"/>
-            <wp:effectExtent l="0" t="0" r="3810" b="10160"/>
-            <wp:docPr id="1966622870" name="picture"/>
-            <wp:cNvGraphicFramePr>
-              <a:graphicFrameLocks xmlns:a="http://schemas.openxmlformats.org/drawingml/2006/main" noChangeAspect="1"/>
-            </wp:cNvGraphicFramePr>
-            <a:graphic xmlns:a="http://schemas.openxmlformats.org/drawingml/2006/main">
-              <a:graphicData uri="http://schemas.openxmlformats.org/drawingml/2006/picture">
-                <pic:pic xmlns:pic="http://schemas.openxmlformats.org/drawingml/2006/picture">
-                  <pic:nvPicPr>
-                    <pic:cNvPr id="0" name="picture"/>
-                    <pic:cNvPicPr/>
-                  </pic:nvPicPr>
-                  <pic:blipFill>
-                    <a:blip r:embed="rId57">
-                      <a:extLst>
-                        <a:ext uri="{28A0092B-C50C-407E-A947-70E740481C1C}">
-                          <a14:useLocalDpi xmlns:a14="http://schemas.microsoft.com/office/drawing/2010/main" val="0"/>
-                        </a:ext>
-                      </a:extLst>
-                    </a:blip>
-                    <a:stretch>
-                      <a:fillRect/>
-                    </a:stretch>
-                  </pic:blipFill>
-                  <pic:spPr>
-                    <a:xfrm>
-                      <a:off x="0" y="0"/>
-                      <a:ext cx="2841173" cy="2834982"/>
-                    </a:xfrm>
-                    <a:prstGeom prst="rect">
-                      <a:avLst/>
-                    </a:prstGeom>
-                  </pic:spPr>
-                </pic:pic>
-              </a:graphicData>
-            </a:graphic>
-          </wp:inline>
-        </w:drawing>
-      </w:r>
-    </w:p>
-    <w:p>
-      <w:pPr>
-        <w:rPr>
-          <w:rFonts w:asciiTheme="minorHAnsi" w:hAnsiTheme="minorHAnsi"/>
-        </w:rPr>
-      </w:pPr>
-      <w:r>
-        <w:rPr>
-          <w:rFonts w:asciiTheme="minorHAnsi" w:eastAsiaTheme="minorEastAsia" w:hAnsiTheme="minorHAnsi" w:cstheme="minorBidi"/>
-        </w:rPr>
-        <w:t>Urban access also improved, but mostly at the high end, moving from many countries with between 80 and 90% access in 1990 to most countries going to greater than 95% access in 2015.</w:t>
-      </w:r>
-    </w:p>
-    <w:p>
-      <w:pPr>
-        <w:rPr>
-          <w:rFonts w:asciiTheme="minorHAnsi" w:hAnsiTheme="minorHAnsi"/>
-        </w:rPr>
-      </w:pPr>
-    </w:p>
-    <w:p>
-      <w:pPr>
-        <w:rPr>
-          <w:rFonts w:asciiTheme="minorHAnsi" w:hAnsiTheme="minorHAnsi"/>
-        </w:rPr>
-      </w:pPr>
-      <w:r>
-        <w:rPr>
-          <w:rFonts w:asciiTheme="minorHAnsi" w:eastAsiaTheme="minorEastAsia" w:hAnsiTheme="minorHAnsi" w:cstheme="minorBidi"/>
-        </w:rPr>
-        <w:t>Sanitation access did not show as much movement as drinking water access.</w:t>
-      </w:r>
-    </w:p>
-    <w:p>
-      <w:pPr>
-        <w:rPr>
-          <w:noProof/>
-        </w:rPr>
-      </w:pPr>
-      <w:r>
-        <w:rPr>
-          <w:noProof/>
-        </w:rPr>
-        <w:drawing>
-          <wp:inline distT="0" distB="0" distL="0" distR="0" wp14:anchorId="2FAD6966" wp14:editId="3E5F25DE">
-            <wp:extent cx="2794635" cy="2710496"/>
-            <wp:effectExtent l="0" t="0" r="0" b="7620"/>
-            <wp:docPr id="1040168377" name="picture"/>
-            <wp:cNvGraphicFramePr>
-              <a:graphicFrameLocks xmlns:a="http://schemas.openxmlformats.org/drawingml/2006/main" noChangeAspect="1"/>
-            </wp:cNvGraphicFramePr>
-            <a:graphic xmlns:a="http://schemas.openxmlformats.org/drawingml/2006/main">
-              <a:graphicData uri="http://schemas.openxmlformats.org/drawingml/2006/picture">
-                <pic:pic xmlns:pic="http://schemas.openxmlformats.org/drawingml/2006/picture">
-                  <pic:nvPicPr>
-                    <pic:cNvPr id="0" name="picture"/>
-                    <pic:cNvPicPr/>
-                  </pic:nvPicPr>
-                  <pic:blipFill>
-                    <a:blip r:embed="rId58">
-                      <a:extLst>
-                        <a:ext uri="{28A0092B-C50C-407E-A947-70E740481C1C}">
-                          <a14:useLocalDpi xmlns:a14="http://schemas.microsoft.com/office/drawing/2010/main" val="0"/>
-                        </a:ext>
-                      </a:extLst>
-                    </a:blip>
-                    <a:stretch>
-                      <a:fillRect/>
-                    </a:stretch>
-                  </pic:blipFill>
-                  <pic:spPr>
-                    <a:xfrm>
-                      <a:off x="0" y="0"/>
-                      <a:ext cx="2794635" cy="2710496"/>
-                    </a:xfrm>
-                    <a:prstGeom prst="rect">
-                      <a:avLst/>
-                    </a:prstGeom>
-                  </pic:spPr>
-                </pic:pic>
-              </a:graphicData>
-            </a:graphic>
-          </wp:inline>
-        </w:drawing>
-      </w:r>
-      <w:r>
-        <w:rPr>
-          <w:noProof/>
-        </w:rPr>
-        <w:t xml:space="preserve"> </w:t>
-      </w:r>
-      <w:r>
-        <w:rPr>
-          <w:noProof/>
-        </w:rPr>
-        <w:drawing>
-          <wp:inline distT="0" distB="0" distL="0" distR="0" wp14:anchorId="32FD570B" wp14:editId="296DA36B">
-            <wp:extent cx="2834231" cy="2679420"/>
-            <wp:effectExtent l="0" t="0" r="10795" b="0"/>
-            <wp:docPr id="1649261623" name="picture"/>
-            <wp:cNvGraphicFramePr>
-              <a:graphicFrameLocks xmlns:a="http://schemas.openxmlformats.org/drawingml/2006/main" noChangeAspect="1"/>
-            </wp:cNvGraphicFramePr>
-            <a:graphic xmlns:a="http://schemas.openxmlformats.org/drawingml/2006/main">
-              <a:graphicData uri="http://schemas.openxmlformats.org/drawingml/2006/picture">
-                <pic:pic xmlns:pic="http://schemas.openxmlformats.org/drawingml/2006/picture">
-                  <pic:nvPicPr>
-                    <pic:cNvPr id="0" name="picture"/>
-                    <pic:cNvPicPr/>
-                  </pic:nvPicPr>
-                  <pic:blipFill>
-                    <a:blip r:embed="rId59">
-                      <a:extLst>
-                        <a:ext uri="{28A0092B-C50C-407E-A947-70E740481C1C}">
-                          <a14:useLocalDpi xmlns:a14="http://schemas.microsoft.com/office/drawing/2010/main" val="0"/>
-                        </a:ext>
-                      </a:extLst>
-                    </a:blip>
-                    <a:stretch>
-                      <a:fillRect/>
-                    </a:stretch>
-                  </pic:blipFill>
-                  <pic:spPr>
-                    <a:xfrm>
-                      <a:off x="0" y="0"/>
-                      <a:ext cx="2834231" cy="2679420"/>
-                    </a:xfrm>
-                    <a:prstGeom prst="rect">
-                      <a:avLst/>
-                    </a:prstGeom>
-                  </pic:spPr>
-                </pic:pic>
-              </a:graphicData>
-            </a:graphic>
-          </wp:inline>
-        </w:drawing>
-      </w:r>
-    </w:p>
-    <w:p>
-      <w:pPr>
-        <w:rPr>
-          <w:rFonts w:asciiTheme="minorHAnsi" w:hAnsiTheme="minorHAnsi"/>
-        </w:rPr>
-      </w:pPr>
-      <w:r>
-        <w:rPr>
-          <w:rFonts w:asciiTheme="minorHAnsi" w:eastAsiaTheme="minorEastAsia" w:hAnsiTheme="minorHAnsi" w:cstheme="minorBidi"/>
-        </w:rPr>
-        <w:t>All of the countries with the lowest access to clean drinking water are in Africa:</w:t>
-      </w:r>
-    </w:p>
-    <w:p>
-      <w:pPr>
-        <w:rPr>
-          <w:rFonts w:asciiTheme="minorHAnsi" w:hAnsiTheme="minorHAnsi"/>
-        </w:rPr>
-      </w:pPr>
-      <w:r>
-        <w:rPr>
-          <w:noProof/>
-        </w:rPr>
-        <w:lastRenderedPageBreak/>
-        <w:drawing>
-          <wp:inline distT="0" distB="0" distL="0" distR="0" wp14:anchorId="3AC5DA98" wp14:editId="575AF623">
-            <wp:extent cx="4737735" cy="2471080"/>
-            <wp:effectExtent l="0" t="0" r="12065" b="0"/>
-            <wp:docPr id="1859222006" name="picture"/>
-            <wp:cNvGraphicFramePr>
-              <a:graphicFrameLocks xmlns:a="http://schemas.openxmlformats.org/drawingml/2006/main" noChangeAspect="1"/>
-            </wp:cNvGraphicFramePr>
-            <a:graphic xmlns:a="http://schemas.openxmlformats.org/drawingml/2006/main">
-              <a:graphicData uri="http://schemas.openxmlformats.org/drawingml/2006/picture">
-                <pic:pic xmlns:pic="http://schemas.openxmlformats.org/drawingml/2006/picture">
-                  <pic:nvPicPr>
-                    <pic:cNvPr id="0" name="picture"/>
-                    <pic:cNvPicPr/>
-                  </pic:nvPicPr>
-                  <pic:blipFill>
-                    <a:blip r:embed="rId60">
-                      <a:extLst>
-                        <a:ext uri="{28A0092B-C50C-407E-A947-70E740481C1C}">
-                          <a14:useLocalDpi xmlns:a14="http://schemas.microsoft.com/office/drawing/2010/main" val="0"/>
-                        </a:ext>
-                      </a:extLst>
-                    </a:blip>
-                    <a:stretch>
-                      <a:fillRect/>
-                    </a:stretch>
-                  </pic:blipFill>
-                  <pic:spPr>
-                    <a:xfrm>
-                      <a:off x="0" y="0"/>
-                      <a:ext cx="4737735" cy="2471080"/>
-                    </a:xfrm>
-                    <a:prstGeom prst="rect">
-                      <a:avLst/>
-                    </a:prstGeom>
-                  </pic:spPr>
-                </pic:pic>
-              </a:graphicData>
-            </a:graphic>
-          </wp:inline>
-        </w:drawing>
-      </w:r>
-    </w:p>
-    <w:p>
-      <w:pPr>
-        <w:rPr>
-          <w:rFonts w:asciiTheme="minorHAnsi" w:hAnsiTheme="minorHAnsi"/>
-        </w:rPr>
-      </w:pPr>
-    </w:p>
-    <w:p>
-      <w:pPr>
-        <w:rPr>
-          <w:rFonts w:asciiTheme="minorHAnsi" w:hAnsiTheme="minorHAnsi"/>
-        </w:rPr>
-      </w:pPr>
     </w:p>
     <w:sectPr>
       <w:type w:val="continuous"/>
@@ -5361,7 +4825,7 @@
 </file>
 
 <file path=word/endnotes.xml><?xml version="1.0" encoding="utf-8"?>
-<w:endnotes xmlns:wpc="http://schemas.microsoft.com/office/word/2010/wordprocessingCanvas" xmlns:mo="http://schemas.microsoft.com/office/mac/office/2008/main" xmlns:mc="http://schemas.openxmlformats.org/markup-compatibility/2006" xmlns:mv="urn:schemas-microsoft-com:mac:vml" xmlns:o="urn:schemas-microsoft-com:office:office" xmlns:r="http://schemas.openxmlformats.org/officeDocument/2006/relationships" xmlns:m="http://schemas.openxmlformats.org/officeDocument/2006/math" xmlns:v="urn:schemas-microsoft-com:vml" xmlns:wp14="http://schemas.microsoft.com/office/word/2010/wordprocessingDrawing" xmlns:wp="http://schemas.openxmlformats.org/drawingml/2006/wordprocessingDrawing" xmlns:w10="urn:schemas-microsoft-com:office:word" xmlns:w="http://schemas.openxmlformats.org/wordprocessingml/2006/main" xmlns:w14="http://schemas.microsoft.com/office/word/2010/wordml" xmlns:w15="http://schemas.microsoft.com/office/word/2012/wordml" xmlns:wpg="http://schemas.microsoft.com/office/word/2010/wordprocessingGroup" xmlns:wpi="http://schemas.microsoft.com/office/word/2010/wordprocessingInk" xmlns:wne="http://schemas.microsoft.com/office/word/2006/wordml" xmlns:wps="http://schemas.microsoft.com/office/word/2010/wordprocessingShape" mc:Ignorable="w14 w15 wp14">
+<w:endnotes xmlns:wpc="http://schemas.microsoft.com/office/word/2010/wordprocessingCanvas" xmlns:mc="http://schemas.openxmlformats.org/markup-compatibility/2006" xmlns:o="urn:schemas-microsoft-com:office:office" xmlns:r="http://schemas.openxmlformats.org/officeDocument/2006/relationships" xmlns:m="http://schemas.openxmlformats.org/officeDocument/2006/math" xmlns:v="urn:schemas-microsoft-com:vml" xmlns:wp14="http://schemas.microsoft.com/office/word/2010/wordprocessingDrawing" xmlns:wp="http://schemas.openxmlformats.org/drawingml/2006/wordprocessingDrawing" xmlns:w10="urn:schemas-microsoft-com:office:word" xmlns:w="http://schemas.openxmlformats.org/wordprocessingml/2006/main" xmlns:w14="http://schemas.microsoft.com/office/word/2010/wordml" xmlns:wpg="http://schemas.microsoft.com/office/word/2010/wordprocessingGroup" xmlns:wpi="http://schemas.microsoft.com/office/word/2010/wordprocessingInk" xmlns:wne="http://schemas.microsoft.com/office/word/2006/wordml" xmlns:wps="http://schemas.microsoft.com/office/word/2010/wordprocessingShape" mc:Ignorable="w14 wp14">
   <w:endnote w:type="separator" w:id="-1">
     <w:p>
       <w:pPr>
@@ -5393,7 +4857,7 @@
 </file>
 
 <file path=word/footer1.xml><?xml version="1.0" encoding="utf-8"?>
-<w:ftr xmlns:wpc="http://schemas.microsoft.com/office/word/2010/wordprocessingCanvas" xmlns:mo="http://schemas.microsoft.com/office/mac/office/2008/main" xmlns:mc="http://schemas.openxmlformats.org/markup-compatibility/2006" xmlns:mv="urn:schemas-microsoft-com:mac:vml" xmlns:o="urn:schemas-microsoft-com:office:office" xmlns:r="http://schemas.openxmlformats.org/officeDocument/2006/relationships" xmlns:m="http://schemas.openxmlformats.org/officeDocument/2006/math" xmlns:v="urn:schemas-microsoft-com:vml" xmlns:wp14="http://schemas.microsoft.com/office/word/2010/wordprocessingDrawing" xmlns:wp="http://schemas.openxmlformats.org/drawingml/2006/wordprocessingDrawing" xmlns:w10="urn:schemas-microsoft-com:office:word" xmlns:w="http://schemas.openxmlformats.org/wordprocessingml/2006/main" xmlns:w14="http://schemas.microsoft.com/office/word/2010/wordml" xmlns:w15="http://schemas.microsoft.com/office/word/2012/wordml" xmlns:wpg="http://schemas.microsoft.com/office/word/2010/wordprocessingGroup" xmlns:wpi="http://schemas.microsoft.com/office/word/2010/wordprocessingInk" xmlns:wne="http://schemas.microsoft.com/office/word/2006/wordml" xmlns:wps="http://schemas.microsoft.com/office/word/2010/wordprocessingShape" mc:Ignorable="w14 w15 wp14">
+<w:ftr xmlns:wpc="http://schemas.microsoft.com/office/word/2010/wordprocessingCanvas" xmlns:mc="http://schemas.openxmlformats.org/markup-compatibility/2006" xmlns:o="urn:schemas-microsoft-com:office:office" xmlns:r="http://schemas.openxmlformats.org/officeDocument/2006/relationships" xmlns:m="http://schemas.openxmlformats.org/officeDocument/2006/math" xmlns:v="urn:schemas-microsoft-com:vml" xmlns:wp14="http://schemas.microsoft.com/office/word/2010/wordprocessingDrawing" xmlns:wp="http://schemas.openxmlformats.org/drawingml/2006/wordprocessingDrawing" xmlns:w10="urn:schemas-microsoft-com:office:word" xmlns:w="http://schemas.openxmlformats.org/wordprocessingml/2006/main" xmlns:w14="http://schemas.microsoft.com/office/word/2010/wordml" xmlns:wpg="http://schemas.microsoft.com/office/word/2010/wordprocessingGroup" xmlns:wpi="http://schemas.microsoft.com/office/word/2010/wordprocessingInk" xmlns:wne="http://schemas.microsoft.com/office/word/2006/wordml" xmlns:wps="http://schemas.microsoft.com/office/word/2010/wordprocessingShape" mc:Ignorable="w14 wp14">
   <w:sdt>
     <w:sdtPr>
       <w:id w:val="-375702450"/>
@@ -5448,7 +4912,7 @@
             <w:bCs/>
             <w:noProof/>
           </w:rPr>
-          <w:t>2</w:t>
+          <w:t>14</w:t>
         </w:r>
         <w:r>
           <w:rPr>
@@ -5488,7 +4952,7 @@
 </file>
 
 <file path=word/footnotes.xml><?xml version="1.0" encoding="utf-8"?>
-<w:footnotes xmlns:wpc="http://schemas.microsoft.com/office/word/2010/wordprocessingCanvas" xmlns:mo="http://schemas.microsoft.com/office/mac/office/2008/main" xmlns:mc="http://schemas.openxmlformats.org/markup-compatibility/2006" xmlns:mv="urn:schemas-microsoft-com:mac:vml" xmlns:o="urn:schemas-microsoft-com:office:office" xmlns:r="http://schemas.openxmlformats.org/officeDocument/2006/relationships" xmlns:m="http://schemas.openxmlformats.org/officeDocument/2006/math" xmlns:v="urn:schemas-microsoft-com:vml" xmlns:wp14="http://schemas.microsoft.com/office/word/2010/wordprocessingDrawing" xmlns:wp="http://schemas.openxmlformats.org/drawingml/2006/wordprocessingDrawing" xmlns:w10="urn:schemas-microsoft-com:office:word" xmlns:w="http://schemas.openxmlformats.org/wordprocessingml/2006/main" xmlns:w14="http://schemas.microsoft.com/office/word/2010/wordml" xmlns:w15="http://schemas.microsoft.com/office/word/2012/wordml" xmlns:wpg="http://schemas.microsoft.com/office/word/2010/wordprocessingGroup" xmlns:wpi="http://schemas.microsoft.com/office/word/2010/wordprocessingInk" xmlns:wne="http://schemas.microsoft.com/office/word/2006/wordml" xmlns:wps="http://schemas.microsoft.com/office/word/2010/wordprocessingShape" mc:Ignorable="w14 w15 wp14">
+<w:footnotes xmlns:wpc="http://schemas.microsoft.com/office/word/2010/wordprocessingCanvas" xmlns:mc="http://schemas.openxmlformats.org/markup-compatibility/2006" xmlns:o="urn:schemas-microsoft-com:office:office" xmlns:r="http://schemas.openxmlformats.org/officeDocument/2006/relationships" xmlns:m="http://schemas.openxmlformats.org/officeDocument/2006/math" xmlns:v="urn:schemas-microsoft-com:vml" xmlns:wp14="http://schemas.microsoft.com/office/word/2010/wordprocessingDrawing" xmlns:wp="http://schemas.openxmlformats.org/drawingml/2006/wordprocessingDrawing" xmlns:w10="urn:schemas-microsoft-com:office:word" xmlns:w="http://schemas.openxmlformats.org/wordprocessingml/2006/main" xmlns:w14="http://schemas.microsoft.com/office/word/2010/wordml" xmlns:wpg="http://schemas.microsoft.com/office/word/2010/wordprocessingGroup" xmlns:wpi="http://schemas.microsoft.com/office/word/2010/wordprocessingInk" xmlns:wne="http://schemas.microsoft.com/office/word/2006/wordml" xmlns:wps="http://schemas.microsoft.com/office/word/2010/wordprocessingShape" mc:Ignorable="w14 wp14">
   <w:footnote w:type="separator" w:id="-1">
     <w:p>
       <w:pPr>
@@ -5520,7 +4984,7 @@
 </file>
 
 <file path=word/header1.xml><?xml version="1.0" encoding="utf-8"?>
-<w:hdr xmlns:wpc="http://schemas.microsoft.com/office/word/2010/wordprocessingCanvas" xmlns:mo="http://schemas.microsoft.com/office/mac/office/2008/main" xmlns:mc="http://schemas.openxmlformats.org/markup-compatibility/2006" xmlns:mv="urn:schemas-microsoft-com:mac:vml" xmlns:o="urn:schemas-microsoft-com:office:office" xmlns:r="http://schemas.openxmlformats.org/officeDocument/2006/relationships" xmlns:m="http://schemas.openxmlformats.org/officeDocument/2006/math" xmlns:v="urn:schemas-microsoft-com:vml" xmlns:wp14="http://schemas.microsoft.com/office/word/2010/wordprocessingDrawing" xmlns:wp="http://schemas.openxmlformats.org/drawingml/2006/wordprocessingDrawing" xmlns:w10="urn:schemas-microsoft-com:office:word" xmlns:w="http://schemas.openxmlformats.org/wordprocessingml/2006/main" xmlns:w14="http://schemas.microsoft.com/office/word/2010/wordml" xmlns:w15="http://schemas.microsoft.com/office/word/2012/wordml" xmlns:wpg="http://schemas.microsoft.com/office/word/2010/wordprocessingGroup" xmlns:wpi="http://schemas.microsoft.com/office/word/2010/wordprocessingInk" xmlns:wne="http://schemas.microsoft.com/office/word/2006/wordml" xmlns:wps="http://schemas.microsoft.com/office/word/2010/wordprocessingShape" mc:Ignorable="w14 w15 wp14">
+<w:hdr xmlns:wpc="http://schemas.microsoft.com/office/word/2010/wordprocessingCanvas" xmlns:mc="http://schemas.openxmlformats.org/markup-compatibility/2006" xmlns:o="urn:schemas-microsoft-com:office:office" xmlns:r="http://schemas.openxmlformats.org/officeDocument/2006/relationships" xmlns:m="http://schemas.openxmlformats.org/officeDocument/2006/math" xmlns:v="urn:schemas-microsoft-com:vml" xmlns:wp14="http://schemas.microsoft.com/office/word/2010/wordprocessingDrawing" xmlns:wp="http://schemas.openxmlformats.org/drawingml/2006/wordprocessingDrawing" xmlns:w10="urn:schemas-microsoft-com:office:word" xmlns:w="http://schemas.openxmlformats.org/wordprocessingml/2006/main" xmlns:w14="http://schemas.microsoft.com/office/word/2010/wordml" xmlns:wpg="http://schemas.microsoft.com/office/word/2010/wordprocessingGroup" xmlns:wpi="http://schemas.microsoft.com/office/word/2010/wordprocessingInk" xmlns:wne="http://schemas.microsoft.com/office/word/2006/wordml" xmlns:wps="http://schemas.microsoft.com/office/word/2010/wordprocessingShape" mc:Ignorable="w14 wp14">
   <w:p>
     <w:pPr>
       <w:jc w:val="center"/>
@@ -5583,7 +5047,7 @@
             </wp:anchor>
           </w:drawing>
         </mc:Choice>
-        <mc:Fallback xmlns:a="http://schemas.openxmlformats.org/drawingml/2006/main">
+        <mc:Fallback xmlns:a="http://schemas.openxmlformats.org/drawingml/2006/main" xmlns:w15="http://schemas.microsoft.com/office/word/2012/wordml" xmlns:mv="urn:schemas-microsoft-com:mac:vml" xmlns:mo="http://schemas.microsoft.com/office/mac/office/2008/main">
           <w:pict w14:anchorId="16775226">
             <v:line id="Straight Connector 4" style="position:absolute;flip:y;z-index:251658240;visibility:visible;mso-wrap-style:square;mso-wrap-distance-left:9pt;mso-wrap-distance-top:0;mso-wrap-distance-right:9pt;mso-wrap-distance-bottom:0;mso-position-horizontal:absolute;mso-position-horizontal-relative:text;mso-position-vertical:absolute;mso-position-vertical-relative:text" o:spid="_x0000_s1026" strokecolor="#4579b8 [3044]" from="-24pt,26.15pt" to="573pt,27.65pt" w14:anchorId="6363A03A" o:gfxdata="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"/>
           </w:pict>
@@ -5611,7 +5075,7 @@
 </file>
 
 <file path=word/numbering.xml><?xml version="1.0" encoding="utf-8"?>
-<w:numbering xmlns:wpc="http://schemas.microsoft.com/office/word/2010/wordprocessingCanvas" xmlns:mo="http://schemas.microsoft.com/office/mac/office/2008/main" xmlns:mc="http://schemas.openxmlformats.org/markup-compatibility/2006" xmlns:mv="urn:schemas-microsoft-com:mac:vml" xmlns:o="urn:schemas-microsoft-com:office:office" xmlns:r="http://schemas.openxmlformats.org/officeDocument/2006/relationships" xmlns:m="http://schemas.openxmlformats.org/officeDocument/2006/math" xmlns:v="urn:schemas-microsoft-com:vml" xmlns:wp14="http://schemas.microsoft.com/office/word/2010/wordprocessingDrawing" xmlns:wp="http://schemas.openxmlformats.org/drawingml/2006/wordprocessingDrawing" xmlns:w10="urn:schemas-microsoft-com:office:word" xmlns:w="http://schemas.openxmlformats.org/wordprocessingml/2006/main" xmlns:w14="http://schemas.microsoft.com/office/word/2010/wordml" xmlns:w15="http://schemas.microsoft.com/office/word/2012/wordml" xmlns:wpg="http://schemas.microsoft.com/office/word/2010/wordprocessingGroup" xmlns:wpi="http://schemas.microsoft.com/office/word/2010/wordprocessingInk" xmlns:wne="http://schemas.microsoft.com/office/word/2006/wordml" xmlns:wps="http://schemas.microsoft.com/office/word/2010/wordprocessingShape" mc:Ignorable="w14 w15 wp14">
+<w:numbering xmlns:wpc="http://schemas.microsoft.com/office/word/2010/wordprocessingCanvas" xmlns:mc="http://schemas.openxmlformats.org/markup-compatibility/2006" xmlns:o="urn:schemas-microsoft-com:office:office" xmlns:r="http://schemas.openxmlformats.org/officeDocument/2006/relationships" xmlns:m="http://schemas.openxmlformats.org/officeDocument/2006/math" xmlns:v="urn:schemas-microsoft-com:vml" xmlns:wp14="http://schemas.microsoft.com/office/word/2010/wordprocessingDrawing" xmlns:wp="http://schemas.openxmlformats.org/drawingml/2006/wordprocessingDrawing" xmlns:w10="urn:schemas-microsoft-com:office:word" xmlns:w="http://schemas.openxmlformats.org/wordprocessingml/2006/main" xmlns:w14="http://schemas.microsoft.com/office/word/2010/wordml" xmlns:wpg="http://schemas.microsoft.com/office/word/2010/wordprocessingGroup" xmlns:wpi="http://schemas.microsoft.com/office/word/2010/wordprocessingInk" xmlns:wne="http://schemas.microsoft.com/office/word/2006/wordml" xmlns:wps="http://schemas.microsoft.com/office/word/2010/wordprocessingShape" mc:Ignorable="w14 wp14">
   <w:abstractNum w:abstractNumId="0">
     <w:nsid w:val="043E68A1"/>
     <w:multiLevelType w:val="multilevel"/>
@@ -6001,7 +5465,7 @@
 </file>
 
 <file path=word/styles.xml><?xml version="1.0" encoding="utf-8"?>
-<w:styles xmlns:mc="http://schemas.openxmlformats.org/markup-compatibility/2006" xmlns:r="http://schemas.openxmlformats.org/officeDocument/2006/relationships" xmlns:w="http://schemas.openxmlformats.org/wordprocessingml/2006/main" xmlns:w14="http://schemas.microsoft.com/office/word/2010/wordml" xmlns:w15="http://schemas.microsoft.com/office/word/2012/wordml" mc:Ignorable="w14 w15">
+<w:styles xmlns:mc="http://schemas.openxmlformats.org/markup-compatibility/2006" xmlns:r="http://schemas.openxmlformats.org/officeDocument/2006/relationships" xmlns:w="http://schemas.openxmlformats.org/wordprocessingml/2006/main" xmlns:w14="http://schemas.microsoft.com/office/word/2010/wordml" mc:Ignorable="w14">
   <w:docDefaults>
     <w:rPrDefault>
       <w:rPr>
@@ -6018,387 +5482,616 @@
       </w:pPr>
     </w:pPrDefault>
   </w:docDefaults>
-  <w:latentStyles w:defLockedState="0" w:defUIPriority="99" w:defSemiHidden="0" w:defUnhideWhenUsed="0" w:defQFormat="0" w:count="380">
-    <w:lsdException w:name="Normal" w:uiPriority="0" w:qFormat="1"/>
-    <w:lsdException w:name="heading 1" w:uiPriority="0" w:qFormat="1"/>
-    <w:lsdException w:name="heading 2" w:semiHidden="1" w:uiPriority="0" w:unhideWhenUsed="1" w:qFormat="1"/>
-    <w:lsdException w:name="heading 3" w:semiHidden="1" w:uiPriority="0" w:unhideWhenUsed="1" w:qFormat="1"/>
-    <w:lsdException w:name="heading 4" w:semiHidden="1" w:uiPriority="0" w:unhideWhenUsed="1" w:qFormat="1"/>
-    <w:lsdException w:name="heading 5" w:semiHidden="1" w:uiPriority="0" w:unhideWhenUsed="1" w:qFormat="1"/>
-    <w:lsdException w:name="heading 6" w:semiHidden="1" w:uiPriority="0" w:unhideWhenUsed="1" w:qFormat="1"/>
-    <w:lsdException w:name="heading 7" w:semiHidden="1" w:uiPriority="9" w:unhideWhenUsed="1" w:qFormat="1"/>
-    <w:lsdException w:name="heading 8" w:semiHidden="1" w:uiPriority="9" w:unhideWhenUsed="1" w:qFormat="1"/>
-    <w:lsdException w:name="heading 9" w:semiHidden="1" w:uiPriority="9" w:unhideWhenUsed="1" w:qFormat="1"/>
-    <w:lsdException w:name="index 1" w:semiHidden="1" w:unhideWhenUsed="1"/>
-    <w:lsdException w:name="index 2" w:semiHidden="1" w:unhideWhenUsed="1"/>
-    <w:lsdException w:name="index 3" w:semiHidden="1" w:unhideWhenUsed="1"/>
-    <w:lsdException w:name="index 4" w:semiHidden="1" w:unhideWhenUsed="1"/>
-    <w:lsdException w:name="index 5" w:semiHidden="1" w:unhideWhenUsed="1"/>
-    <w:lsdException w:name="index 6" w:semiHidden="1" w:unhideWhenUsed="1"/>
-    <w:lsdException w:name="index 7" w:semiHidden="1" w:unhideWhenUsed="1"/>
-    <w:lsdException w:name="index 8" w:semiHidden="1" w:unhideWhenUsed="1"/>
-    <w:lsdException w:name="index 9" w:semiHidden="1" w:unhideWhenUsed="1"/>
-    <w:lsdException w:name="toc 1" w:semiHidden="1" w:uiPriority="39" w:unhideWhenUsed="1"/>
-    <w:lsdException w:name="toc 2" w:semiHidden="1" w:uiPriority="39" w:unhideWhenUsed="1"/>
-    <w:lsdException w:name="toc 3" w:semiHidden="1" w:uiPriority="39" w:unhideWhenUsed="1"/>
-    <w:lsdException w:name="toc 4" w:semiHidden="1" w:uiPriority="39" w:unhideWhenUsed="1"/>
-    <w:lsdException w:name="toc 5" w:semiHidden="1" w:uiPriority="39" w:unhideWhenUsed="1"/>
-    <w:lsdException w:name="toc 6" w:semiHidden="1" w:uiPriority="39" w:unhideWhenUsed="1"/>
-    <w:lsdException w:name="toc 7" w:semiHidden="1" w:uiPriority="39" w:unhideWhenUsed="1"/>
-    <w:lsdException w:name="toc 8" w:semiHidden="1" w:uiPriority="39" w:unhideWhenUsed="1"/>
-    <w:lsdException w:name="toc 9" w:semiHidden="1" w:uiPriority="39" w:unhideWhenUsed="1"/>
-    <w:lsdException w:name="Normal Indent" w:semiHidden="1" w:unhideWhenUsed="1"/>
-    <w:lsdException w:name="footnote text" w:semiHidden="1" w:unhideWhenUsed="1"/>
-    <w:lsdException w:name="annotation text" w:semiHidden="1" w:unhideWhenUsed="1"/>
-    <w:lsdException w:name="header" w:semiHidden="1" w:unhideWhenUsed="1"/>
-    <w:lsdException w:name="footer" w:semiHidden="1" w:unhideWhenUsed="1"/>
-    <w:lsdException w:name="index heading" w:semiHidden="1" w:unhideWhenUsed="1"/>
-    <w:lsdException w:name="caption" w:semiHidden="1" w:uiPriority="35" w:unhideWhenUsed="1" w:qFormat="1"/>
-    <w:lsdException w:name="table of figures" w:semiHidden="1" w:unhideWhenUsed="1"/>
-    <w:lsdException w:name="envelope address" w:semiHidden="1" w:unhideWhenUsed="1"/>
-    <w:lsdException w:name="envelope return" w:semiHidden="1" w:unhideWhenUsed="1"/>
-    <w:lsdException w:name="footnote reference" w:semiHidden="1" w:unhideWhenUsed="1"/>
-    <w:lsdException w:name="annotation reference" w:semiHidden="1" w:unhideWhenUsed="1"/>
-    <w:lsdException w:name="line number" w:semiHidden="1" w:unhideWhenUsed="1"/>
-    <w:lsdException w:name="page number" w:semiHidden="1" w:unhideWhenUsed="1"/>
-    <w:lsdException w:name="endnote reference" w:semiHidden="1" w:unhideWhenUsed="1"/>
-    <w:lsdException w:name="endnote text" w:semiHidden="1" w:unhideWhenUsed="1"/>
-    <w:lsdException w:name="table of authorities" w:semiHidden="1" w:unhideWhenUsed="1"/>
-    <w:lsdException w:name="macro" w:semiHidden="1" w:unhideWhenUsed="1"/>
-    <w:lsdException w:name="toa heading" w:semiHidden="1" w:unhideWhenUsed="1"/>
-    <w:lsdException w:name="List" w:semiHidden="1" w:unhideWhenUsed="1"/>
-    <w:lsdException w:name="List Bullet" w:semiHidden="1" w:unhideWhenUsed="1"/>
-    <w:lsdException w:name="List Number" w:semiHidden="1" w:unhideWhenUsed="1"/>
-    <w:lsdException w:name="List 2" w:semiHidden="1" w:unhideWhenUsed="1"/>
-    <w:lsdException w:name="List 3" w:semiHidden="1" w:unhideWhenUsed="1"/>
-    <w:lsdException w:name="List 4" w:semiHidden="1" w:unhideWhenUsed="1"/>
-    <w:lsdException w:name="List 5" w:semiHidden="1" w:unhideWhenUsed="1"/>
-    <w:lsdException w:name="List Bullet 2" w:semiHidden="1" w:unhideWhenUsed="1"/>
-    <w:lsdException w:name="List Bullet 3" w:semiHidden="1" w:unhideWhenUsed="1"/>
-    <w:lsdException w:name="List Bullet 4" w:semiHidden="1" w:unhideWhenUsed="1"/>
-    <w:lsdException w:name="List Bullet 5" w:semiHidden="1" w:unhideWhenUsed="1"/>
-    <w:lsdException w:name="List Number 2" w:semiHidden="1" w:unhideWhenUsed="1"/>
-    <w:lsdException w:name="List Number 3" w:semiHidden="1" w:unhideWhenUsed="1"/>
-    <w:lsdException w:name="List Number 4" w:semiHidden="1" w:unhideWhenUsed="1"/>
-    <w:lsdException w:name="List Number 5" w:semiHidden="1" w:unhideWhenUsed="1"/>
-    <w:lsdException w:name="Title" w:uiPriority="0" w:qFormat="1"/>
-    <w:lsdException w:name="Closing" w:semiHidden="1" w:unhideWhenUsed="1"/>
-    <w:lsdException w:name="Signature" w:semiHidden="1" w:unhideWhenUsed="1"/>
-    <w:lsdException w:name="Default Paragraph Font" w:semiHidden="1" w:uiPriority="1" w:unhideWhenUsed="1"/>
-    <w:lsdException w:name="Body Text" w:semiHidden="1" w:unhideWhenUsed="1"/>
-    <w:lsdException w:name="Body Text Indent" w:semiHidden="1" w:unhideWhenUsed="1"/>
-    <w:lsdException w:name="List Continue" w:semiHidden="1" w:unhideWhenUsed="1"/>
-    <w:lsdException w:name="List Continue 2" w:semiHidden="1" w:unhideWhenUsed="1"/>
-    <w:lsdException w:name="List Continue 3" w:semiHidden="1" w:unhideWhenUsed="1"/>
-    <w:lsdException w:name="List Continue 4" w:semiHidden="1" w:unhideWhenUsed="1"/>
-    <w:lsdException w:name="List Continue 5" w:semiHidden="1" w:unhideWhenUsed="1"/>
-    <w:lsdException w:name="Message Header" w:semiHidden="1" w:unhideWhenUsed="1"/>
-    <w:lsdException w:name="Subtitle" w:uiPriority="0" w:qFormat="1"/>
-    <w:lsdException w:name="Salutation" w:semiHidden="1" w:unhideWhenUsed="1"/>
-    <w:lsdException w:name="Date" w:semiHidden="1" w:unhideWhenUsed="1"/>
-    <w:lsdException w:name="Body Text First Indent" w:semiHidden="1" w:unhideWhenUsed="1"/>
-    <w:lsdException w:name="Body Text First Indent 2" w:semiHidden="1" w:unhideWhenUsed="1"/>
-    <w:lsdException w:name="Note Heading" w:semiHidden="1" w:unhideWhenUsed="1"/>
-    <w:lsdException w:name="Body Text 2" w:semiHidden="1" w:unhideWhenUsed="1"/>
-    <w:lsdException w:name="Body Text 3" w:semiHidden="1" w:unhideWhenUsed="1"/>
-    <w:lsdException w:name="Body Text Indent 2" w:semiHidden="1" w:unhideWhenUsed="1"/>
-    <w:lsdException w:name="Body Text Indent 3" w:semiHidden="1" w:unhideWhenUsed="1"/>
-    <w:lsdException w:name="Block Text" w:semiHidden="1" w:unhideWhenUsed="1"/>
-    <w:lsdException w:name="Hyperlink" w:semiHidden="1" w:unhideWhenUsed="1"/>
-    <w:lsdException w:name="FollowedHyperlink" w:semiHidden="1" w:unhideWhenUsed="1"/>
-    <w:lsdException w:name="Strong" w:uiPriority="22" w:qFormat="1"/>
-    <w:lsdException w:name="Emphasis" w:uiPriority="20" w:qFormat="1"/>
-    <w:lsdException w:name="Document Map" w:semiHidden="1" w:unhideWhenUsed="1"/>
-    <w:lsdException w:name="Plain Text" w:semiHidden="1" w:unhideWhenUsed="1"/>
-    <w:lsdException w:name="E-mail Signature" w:semiHidden="1" w:unhideWhenUsed="1"/>
-    <w:lsdException w:name="HTML Top of Form" w:semiHidden="1" w:unhideWhenUsed="1"/>
-    <w:lsdException w:name="HTML Bottom of Form" w:semiHidden="1" w:unhideWhenUsed="1"/>
-    <w:lsdException w:name="Normal (Web)" w:semiHidden="1" w:unhideWhenUsed="1"/>
-    <w:lsdException w:name="HTML Acronym" w:semiHidden="1" w:unhideWhenUsed="1"/>
-    <w:lsdException w:name="HTML Address" w:semiHidden="1" w:unhideWhenUsed="1"/>
-    <w:lsdException w:name="HTML Cite" w:semiHidden="1" w:unhideWhenUsed="1"/>
-    <w:lsdException w:name="HTML Code" w:semiHidden="1" w:unhideWhenUsed="1"/>
-    <w:lsdException w:name="HTML Definition" w:semiHidden="1" w:unhideWhenUsed="1"/>
-    <w:lsdException w:name="HTML Keyboard" w:semiHidden="1" w:unhideWhenUsed="1"/>
-    <w:lsdException w:name="HTML Preformatted" w:semiHidden="1" w:unhideWhenUsed="1"/>
-    <w:lsdException w:name="HTML Sample" w:semiHidden="1" w:unhideWhenUsed="1"/>
-    <w:lsdException w:name="HTML Typewriter" w:semiHidden="1" w:unhideWhenUsed="1"/>
-    <w:lsdException w:name="HTML Variable" w:semiHidden="1" w:unhideWhenUsed="1"/>
-    <w:lsdException w:name="Normal Table" w:semiHidden="1" w:unhideWhenUsed="1"/>
-    <w:lsdException w:name="annotation subject" w:semiHidden="1" w:unhideWhenUsed="1"/>
-    <w:lsdException w:name="No List" w:semiHidden="1" w:unhideWhenUsed="1"/>
-    <w:lsdException w:name="Outline List 1" w:semiHidden="1" w:unhideWhenUsed="1"/>
-    <w:lsdException w:name="Outline List 2" w:semiHidden="1" w:unhideWhenUsed="1"/>
-    <w:lsdException w:name="Outline List 3" w:semiHidden="1" w:unhideWhenUsed="1"/>
-    <w:lsdException w:name="Table Simple 1" w:semiHidden="1" w:unhideWhenUsed="1"/>
-    <w:lsdException w:name="Table Simple 2" w:semiHidden="1" w:unhideWhenUsed="1"/>
-    <w:lsdException w:name="Table Simple 3" w:semiHidden="1" w:unhideWhenUsed="1"/>
-    <w:lsdException w:name="Table Classic 1" w:semiHidden="1" w:unhideWhenUsed="1"/>
-    <w:lsdException w:name="Table Classic 2" w:semiHidden="1" w:unhideWhenUsed="1"/>
-    <w:lsdException w:name="Table Classic 3" w:semiHidden="1" w:unhideWhenUsed="1"/>
-    <w:lsdException w:name="Table Classic 4" w:semiHidden="1" w:unhideWhenUsed="1"/>
-    <w:lsdException w:name="Table Colorful 1" w:semiHidden="1" w:unhideWhenUsed="1"/>
-    <w:lsdException w:name="Table Colorful 2" w:semiHidden="1" w:unhideWhenUsed="1"/>
-    <w:lsdException w:name="Table Colorful 3" w:semiHidden="1" w:unhideWhenUsed="1"/>
-    <w:lsdException w:name="Table Columns 1" w:semiHidden="1" w:unhideWhenUsed="1"/>
-    <w:lsdException w:name="Table Columns 2" w:semiHidden="1" w:unhideWhenUsed="1"/>
-    <w:lsdException w:name="Table Columns 3" w:semiHidden="1" w:unhideWhenUsed="1"/>
-    <w:lsdException w:name="Table Columns 4" w:semiHidden="1" w:unhideWhenUsed="1"/>
-    <w:lsdException w:name="Table Columns 5" w:semiHidden="1" w:unhideWhenUsed="1"/>
-    <w:lsdException w:name="Table Grid 1" w:semiHidden="1" w:unhideWhenUsed="1"/>
-    <w:lsdException w:name="Table Grid 2" w:semiHidden="1" w:unhideWhenUsed="1"/>
-    <w:lsdException w:name="Table Grid 3" w:semiHidden="1" w:unhideWhenUsed="1"/>
-    <w:lsdException w:name="Table Grid 4" w:semiHidden="1" w:unhideWhenUsed="1"/>
-    <w:lsdException w:name="Table Grid 5" w:semiHidden="1" w:unhideWhenUsed="1"/>
-    <w:lsdException w:name="Table Grid 6" w:semiHidden="1" w:unhideWhenUsed="1"/>
-    <w:lsdException w:name="Table Grid 7" w:semiHidden="1" w:unhideWhenUsed="1"/>
-    <w:lsdException w:name="Table Grid 8" w:semiHidden="1" w:unhideWhenUsed="1"/>
-    <w:lsdException w:name="Table List 1" w:semiHidden="1" w:unhideWhenUsed="1"/>
-    <w:lsdException w:name="Table List 2" w:semiHidden="1" w:unhideWhenUsed="1"/>
-    <w:lsdException w:name="Table List 3" w:semiHidden="1" w:unhideWhenUsed="1"/>
-    <w:lsdException w:name="Table List 4" w:semiHidden="1" w:unhideWhenUsed="1"/>
-    <w:lsdException w:name="Table List 5" w:semiHidden="1" w:unhideWhenUsed="1"/>
-    <w:lsdException w:name="Table List 6" w:semiHidden="1" w:unhideWhenUsed="1"/>
-    <w:lsdException w:name="Table List 7" w:semiHidden="1" w:unhideWhenUsed="1"/>
-    <w:lsdException w:name="Table List 8" w:semiHidden="1" w:unhideWhenUsed="1"/>
-    <w:lsdException w:name="Table 3D effects 1" w:semiHidden="1" w:unhideWhenUsed="1"/>
-    <w:lsdException w:name="Table 3D effects 2" w:semiHidden="1" w:unhideWhenUsed="1"/>
-    <w:lsdException w:name="Table 3D effects 3" w:semiHidden="1" w:unhideWhenUsed="1"/>
-    <w:lsdException w:name="Table Contemporary" w:semiHidden="1" w:unhideWhenUsed="1"/>
-    <w:lsdException w:name="Table Elegant" w:semiHidden="1" w:unhideWhenUsed="1"/>
-    <w:lsdException w:name="Table Professional" w:semiHidden="1" w:unhideWhenUsed="1"/>
-    <w:lsdException w:name="Table Subtle 1" w:semiHidden="1" w:unhideWhenUsed="1"/>
-    <w:lsdException w:name="Table Subtle 2" w:semiHidden="1" w:unhideWhenUsed="1"/>
-    <w:lsdException w:name="Table Web 1" w:semiHidden="1" w:unhideWhenUsed="1"/>
-    <w:lsdException w:name="Table Web 2" w:semiHidden="1" w:unhideWhenUsed="1"/>
-    <w:lsdException w:name="Table Web 3" w:semiHidden="1" w:unhideWhenUsed="1"/>
-    <w:lsdException w:name="Balloon Text" w:semiHidden="1" w:unhideWhenUsed="1"/>
-    <w:lsdException w:name="Table Grid" w:uiPriority="59"/>
-    <w:lsdException w:name="Table Theme" w:semiHidden="1" w:unhideWhenUsed="1"/>
-    <w:lsdException w:name="Note Level 1" w:semiHidden="1" w:unhideWhenUsed="1"/>
-    <w:lsdException w:name="Note Level 2" w:semiHidden="1" w:unhideWhenUsed="1"/>
-    <w:lsdException w:name="Note Level 3" w:semiHidden="1" w:unhideWhenUsed="1"/>
-    <w:lsdException w:name="Note Level 4" w:semiHidden="1" w:unhideWhenUsed="1"/>
-    <w:lsdException w:name="Note Level 5" w:semiHidden="1" w:unhideWhenUsed="1"/>
-    <w:lsdException w:name="Note Level 6" w:semiHidden="1" w:unhideWhenUsed="1"/>
-    <w:lsdException w:name="Note Level 7" w:semiHidden="1" w:unhideWhenUsed="1"/>
-    <w:lsdException w:name="Note Level 8" w:semiHidden="1" w:unhideWhenUsed="1"/>
-    <w:lsdException w:name="Note Level 9" w:semiHidden="1" w:unhideWhenUsed="1"/>
-    <w:lsdException w:name="Placeholder Text" w:semiHidden="1"/>
-    <w:lsdException w:name="No Spacing" w:uiPriority="1" w:qFormat="1"/>
-    <w:lsdException w:name="Light Shading" w:uiPriority="60"/>
-    <w:lsdException w:name="Light List" w:uiPriority="61"/>
-    <w:lsdException w:name="Light Grid" w:uiPriority="62"/>
-    <w:lsdException w:name="Medium Shading 1" w:uiPriority="63"/>
-    <w:lsdException w:name="Medium Shading 2" w:uiPriority="64"/>
-    <w:lsdException w:name="Medium List 1" w:uiPriority="65"/>
-    <w:lsdException w:name="Medium List 2" w:uiPriority="66"/>
-    <w:lsdException w:name="Medium Grid 1" w:uiPriority="67"/>
-    <w:lsdException w:name="Medium Grid 2" w:uiPriority="68"/>
-    <w:lsdException w:name="Medium Grid 3" w:uiPriority="69"/>
-    <w:lsdException w:name="Dark List" w:uiPriority="70"/>
-    <w:lsdException w:name="Colorful Shading" w:uiPriority="71"/>
-    <w:lsdException w:name="Colorful List" w:uiPriority="72"/>
-    <w:lsdException w:name="Colorful Grid" w:uiPriority="73"/>
-    <w:lsdException w:name="Light Shading Accent 1" w:uiPriority="60"/>
-    <w:lsdException w:name="Light List Accent 1" w:uiPriority="61"/>
-    <w:lsdException w:name="Light Grid Accent 1" w:uiPriority="62"/>
-    <w:lsdException w:name="Medium Shading 1 Accent 1" w:uiPriority="63"/>
-    <w:lsdException w:name="Medium Shading 2 Accent 1" w:uiPriority="64"/>
-    <w:lsdException w:name="Medium List 1 Accent 1" w:uiPriority="65"/>
-    <w:lsdException w:name="Revision" w:semiHidden="1"/>
-    <w:lsdException w:name="List Paragraph" w:uiPriority="34" w:qFormat="1"/>
-    <w:lsdException w:name="Quote" w:uiPriority="29" w:qFormat="1"/>
-    <w:lsdException w:name="Intense Quote" w:uiPriority="30" w:qFormat="1"/>
-    <w:lsdException w:name="Medium List 2 Accent 1" w:uiPriority="66"/>
-    <w:lsdException w:name="Medium Grid 1 Accent 1" w:uiPriority="67"/>
-    <w:lsdException w:name="Medium Grid 2 Accent 1" w:uiPriority="68"/>
-    <w:lsdException w:name="Medium Grid 3 Accent 1" w:uiPriority="69"/>
-    <w:lsdException w:name="Dark List Accent 1" w:uiPriority="70"/>
-    <w:lsdException w:name="Colorful Shading Accent 1" w:uiPriority="71"/>
-    <w:lsdException w:name="Colorful List Accent 1" w:uiPriority="72"/>
-    <w:lsdException w:name="Colorful Grid Accent 1" w:uiPriority="73"/>
-    <w:lsdException w:name="Light Shading Accent 2" w:uiPriority="60"/>
-    <w:lsdException w:name="Light List Accent 2" w:uiPriority="61"/>
-    <w:lsdException w:name="Light Grid Accent 2" w:uiPriority="62"/>
-    <w:lsdException w:name="Medium Shading 1 Accent 2" w:uiPriority="63"/>
-    <w:lsdException w:name="Medium Shading 2 Accent 2" w:uiPriority="64"/>
-    <w:lsdException w:name="Medium List 1 Accent 2" w:uiPriority="65"/>
-    <w:lsdException w:name="Medium List 2 Accent 2" w:uiPriority="66"/>
-    <w:lsdException w:name="Medium Grid 1 Accent 2" w:uiPriority="67"/>
-    <w:lsdException w:name="Medium Grid 2 Accent 2" w:uiPriority="68"/>
-    <w:lsdException w:name="Medium Grid 3 Accent 2" w:uiPriority="69"/>
-    <w:lsdException w:name="Dark List Accent 2" w:uiPriority="70"/>
-    <w:lsdException w:name="Colorful Shading Accent 2" w:uiPriority="71"/>
-    <w:lsdException w:name="Colorful List Accent 2" w:uiPriority="72"/>
-    <w:lsdException w:name="Colorful Grid Accent 2" w:uiPriority="73"/>
-    <w:lsdException w:name="Light Shading Accent 3" w:uiPriority="60"/>
-    <w:lsdException w:name="Light List Accent 3" w:uiPriority="61"/>
-    <w:lsdException w:name="Light Grid Accent 3" w:uiPriority="62"/>
-    <w:lsdException w:name="Medium Shading 1 Accent 3" w:uiPriority="63"/>
-    <w:lsdException w:name="Medium Shading 2 Accent 3" w:uiPriority="64"/>
-    <w:lsdException w:name="Medium List 1 Accent 3" w:uiPriority="65"/>
-    <w:lsdException w:name="Medium List 2 Accent 3" w:uiPriority="66"/>
-    <w:lsdException w:name="Medium Grid 1 Accent 3" w:uiPriority="67"/>
-    <w:lsdException w:name="Medium Grid 2 Accent 3" w:uiPriority="68"/>
-    <w:lsdException w:name="Medium Grid 3 Accent 3" w:uiPriority="69"/>
-    <w:lsdException w:name="Dark List Accent 3" w:uiPriority="70"/>
-    <w:lsdException w:name="Colorful Shading Accent 3" w:uiPriority="71"/>
-    <w:lsdException w:name="Colorful List Accent 3" w:uiPriority="72"/>
-    <w:lsdException w:name="Colorful Grid Accent 3" w:uiPriority="73"/>
-    <w:lsdException w:name="Light Shading Accent 4" w:uiPriority="60"/>
-    <w:lsdException w:name="Light List Accent 4" w:uiPriority="61"/>
-    <w:lsdException w:name="Light Grid Accent 4" w:uiPriority="62"/>
-    <w:lsdException w:name="Medium Shading 1 Accent 4" w:uiPriority="63"/>
-    <w:lsdException w:name="Medium Shading 2 Accent 4" w:uiPriority="64"/>
-    <w:lsdException w:name="Medium List 1 Accent 4" w:uiPriority="65"/>
-    <w:lsdException w:name="Medium List 2 Accent 4" w:uiPriority="66"/>
-    <w:lsdException w:name="Medium Grid 1 Accent 4" w:uiPriority="67"/>
-    <w:lsdException w:name="Medium Grid 2 Accent 4" w:uiPriority="68"/>
-    <w:lsdException w:name="Medium Grid 3 Accent 4" w:uiPriority="69"/>
-    <w:lsdException w:name="Dark List Accent 4" w:uiPriority="70"/>
-    <w:lsdException w:name="Colorful Shading Accent 4" w:uiPriority="71"/>
-    <w:lsdException w:name="Colorful List Accent 4" w:uiPriority="72"/>
-    <w:lsdException w:name="Colorful Grid Accent 4" w:uiPriority="73"/>
-    <w:lsdException w:name="Light Shading Accent 5" w:uiPriority="60"/>
-    <w:lsdException w:name="Light List Accent 5" w:uiPriority="61"/>
-    <w:lsdException w:name="Light Grid Accent 5" w:uiPriority="62"/>
-    <w:lsdException w:name="Medium Shading 1 Accent 5" w:uiPriority="63"/>
-    <w:lsdException w:name="Medium Shading 2 Accent 5" w:uiPriority="64"/>
-    <w:lsdException w:name="Medium List 1 Accent 5" w:uiPriority="65"/>
-    <w:lsdException w:name="Medium List 2 Accent 5" w:uiPriority="66"/>
-    <w:lsdException w:name="Medium Grid 1 Accent 5" w:uiPriority="67"/>
-    <w:lsdException w:name="Medium Grid 2 Accent 5" w:uiPriority="68"/>
-    <w:lsdException w:name="Medium Grid 3 Accent 5" w:uiPriority="69"/>
-    <w:lsdException w:name="Dark List Accent 5" w:uiPriority="70"/>
-    <w:lsdException w:name="Colorful Shading Accent 5" w:uiPriority="71"/>
-    <w:lsdException w:name="Colorful List Accent 5" w:uiPriority="72"/>
-    <w:lsdException w:name="Colorful Grid Accent 5" w:uiPriority="73"/>
-    <w:lsdException w:name="Light Shading Accent 6" w:uiPriority="60"/>
-    <w:lsdException w:name="Light List Accent 6" w:uiPriority="61"/>
-    <w:lsdException w:name="Light Grid Accent 6" w:uiPriority="62"/>
-    <w:lsdException w:name="Medium Shading 1 Accent 6" w:uiPriority="63"/>
-    <w:lsdException w:name="Medium Shading 2 Accent 6" w:uiPriority="64"/>
-    <w:lsdException w:name="Medium List 1 Accent 6" w:uiPriority="65"/>
-    <w:lsdException w:name="Medium List 2 Accent 6" w:uiPriority="66"/>
-    <w:lsdException w:name="Medium Grid 1 Accent 6" w:uiPriority="67"/>
-    <w:lsdException w:name="Medium Grid 2 Accent 6" w:uiPriority="68"/>
-    <w:lsdException w:name="Medium Grid 3 Accent 6" w:uiPriority="69"/>
-    <w:lsdException w:name="Dark List Accent 6" w:uiPriority="70"/>
-    <w:lsdException w:name="Colorful Shading Accent 6" w:uiPriority="71"/>
-    <w:lsdException w:name="Colorful List Accent 6" w:uiPriority="72"/>
-    <w:lsdException w:name="Colorful Grid Accent 6" w:uiPriority="73"/>
-    <w:lsdException w:name="Subtle Emphasis" w:uiPriority="19" w:qFormat="1"/>
-    <w:lsdException w:name="Intense Emphasis" w:uiPriority="21" w:qFormat="1"/>
-    <w:lsdException w:name="Subtle Reference" w:uiPriority="31" w:qFormat="1"/>
-    <w:lsdException w:name="Intense Reference" w:uiPriority="32" w:qFormat="1"/>
-    <w:lsdException w:name="Book Title" w:uiPriority="33" w:qFormat="1"/>
-    <w:lsdException w:name="Bibliography" w:semiHidden="1" w:uiPriority="37" w:unhideWhenUsed="1"/>
-    <w:lsdException w:name="TOC Heading" w:semiHidden="1" w:uiPriority="39" w:unhideWhenUsed="1" w:qFormat="1"/>
-    <w:lsdException w:name="Plain Table 1" w:uiPriority="41"/>
-    <w:lsdException w:name="Plain Table 2" w:uiPriority="42"/>
-    <w:lsdException w:name="Plain Table 3" w:uiPriority="43"/>
-    <w:lsdException w:name="Plain Table 4" w:uiPriority="44"/>
-    <w:lsdException w:name="Plain Table 5" w:uiPriority="45"/>
-    <w:lsdException w:name="Grid Table Light" w:uiPriority="40"/>
-    <w:lsdException w:name="Grid Table 1 Light" w:uiPriority="46"/>
-    <w:lsdException w:name="Grid Table 2" w:uiPriority="47"/>
-    <w:lsdException w:name="Grid Table 3" w:uiPriority="48"/>
-    <w:lsdException w:name="Grid Table 4" w:uiPriority="49"/>
-    <w:lsdException w:name="Grid Table 5 Dark" w:uiPriority="50"/>
-    <w:lsdException w:name="Grid Table 6 Colorful" w:uiPriority="51"/>
-    <w:lsdException w:name="Grid Table 7 Colorful" w:uiPriority="52"/>
-    <w:lsdException w:name="Grid Table 1 Light Accent 1" w:uiPriority="46"/>
-    <w:lsdException w:name="Grid Table 2 Accent 1" w:uiPriority="47"/>
-    <w:lsdException w:name="Grid Table 3 Accent 1" w:uiPriority="48"/>
-    <w:lsdException w:name="Grid Table 4 Accent 1" w:uiPriority="49"/>
-    <w:lsdException w:name="Grid Table 5 Dark Accent 1" w:uiPriority="50"/>
-    <w:lsdException w:name="Grid Table 6 Colorful Accent 1" w:uiPriority="51"/>
-    <w:lsdException w:name="Grid Table 7 Colorful Accent 1" w:uiPriority="52"/>
-    <w:lsdException w:name="Grid Table 1 Light Accent 2" w:uiPriority="46"/>
-    <w:lsdException w:name="Grid Table 2 Accent 2" w:uiPriority="47"/>
-    <w:lsdException w:name="Grid Table 3 Accent 2" w:uiPriority="48"/>
-    <w:lsdException w:name="Grid Table 4 Accent 2" w:uiPriority="49"/>
-    <w:lsdException w:name="Grid Table 5 Dark Accent 2" w:uiPriority="50"/>
-    <w:lsdException w:name="Grid Table 6 Colorful Accent 2" w:uiPriority="51"/>
-    <w:lsdException w:name="Grid Table 7 Colorful Accent 2" w:uiPriority="52"/>
-    <w:lsdException w:name="Grid Table 1 Light Accent 3" w:uiPriority="46"/>
-    <w:lsdException w:name="Grid Table 2 Accent 3" w:uiPriority="47"/>
-    <w:lsdException w:name="Grid Table 3 Accent 3" w:uiPriority="48"/>
-    <w:lsdException w:name="Grid Table 4 Accent 3" w:uiPriority="49"/>
-    <w:lsdException w:name="Grid Table 5 Dark Accent 3" w:uiPriority="50"/>
-    <w:lsdException w:name="Grid Table 6 Colorful Accent 3" w:uiPriority="51"/>
-    <w:lsdException w:name="Grid Table 7 Colorful Accent 3" w:uiPriority="52"/>
-    <w:lsdException w:name="Grid Table 1 Light Accent 4" w:uiPriority="46"/>
-    <w:lsdException w:name="Grid Table 2 Accent 4" w:uiPriority="47"/>
-    <w:lsdException w:name="Grid Table 3 Accent 4" w:uiPriority="48"/>
-    <w:lsdException w:name="Grid Table 4 Accent 4" w:uiPriority="49"/>
-    <w:lsdException w:name="Grid Table 5 Dark Accent 4" w:uiPriority="50"/>
-    <w:lsdException w:name="Grid Table 6 Colorful Accent 4" w:uiPriority="51"/>
-    <w:lsdException w:name="Grid Table 7 Colorful Accent 4" w:uiPriority="52"/>
-    <w:lsdException w:name="Grid Table 1 Light Accent 5" w:uiPriority="46"/>
-    <w:lsdException w:name="Grid Table 2 Accent 5" w:uiPriority="47"/>
-    <w:lsdException w:name="Grid Table 3 Accent 5" w:uiPriority="48"/>
-    <w:lsdException w:name="Grid Table 4 Accent 5" w:uiPriority="49"/>
-    <w:lsdException w:name="Grid Table 5 Dark Accent 5" w:uiPriority="50"/>
-    <w:lsdException w:name="Grid Table 6 Colorful Accent 5" w:uiPriority="51"/>
-    <w:lsdException w:name="Grid Table 7 Colorful Accent 5" w:uiPriority="52"/>
-    <w:lsdException w:name="Grid Table 1 Light Accent 6" w:uiPriority="46"/>
-    <w:lsdException w:name="Grid Table 2 Accent 6" w:uiPriority="47"/>
-    <w:lsdException w:name="Grid Table 3 Accent 6" w:uiPriority="48"/>
-    <w:lsdException w:name="Grid Table 4 Accent 6" w:uiPriority="49"/>
-    <w:lsdException w:name="Grid Table 5 Dark Accent 6" w:uiPriority="50"/>
-    <w:lsdException w:name="Grid Table 6 Colorful Accent 6" w:uiPriority="51"/>
-    <w:lsdException w:name="Grid Table 7 Colorful Accent 6" w:uiPriority="52"/>
-    <w:lsdException w:name="List Table 1 Light" w:uiPriority="46"/>
-    <w:lsdException w:name="List Table 2" w:uiPriority="47"/>
-    <w:lsdException w:name="List Table 3" w:uiPriority="48"/>
-    <w:lsdException w:name="List Table 4" w:uiPriority="49"/>
-    <w:lsdException w:name="List Table 5 Dark" w:uiPriority="50"/>
-    <w:lsdException w:name="List Table 6 Colorful" w:uiPriority="51"/>
-    <w:lsdException w:name="List Table 7 Colorful" w:uiPriority="52"/>
-    <w:lsdException w:name="List Table 1 Light Accent 1" w:uiPriority="46"/>
-    <w:lsdException w:name="List Table 2 Accent 1" w:uiPriority="47"/>
-    <w:lsdException w:name="List Table 3 Accent 1" w:uiPriority="48"/>
-    <w:lsdException w:name="List Table 4 Accent 1" w:uiPriority="49"/>
-    <w:lsdException w:name="List Table 5 Dark Accent 1" w:uiPriority="50"/>
-    <w:lsdException w:name="List Table 6 Colorful Accent 1" w:uiPriority="51"/>
-    <w:lsdException w:name="List Table 7 Colorful Accent 1" w:uiPriority="52"/>
-    <w:lsdException w:name="List Table 1 Light Accent 2" w:uiPriority="46"/>
-    <w:lsdException w:name="List Table 2 Accent 2" w:uiPriority="47"/>
-    <w:lsdException w:name="List Table 3 Accent 2" w:uiPriority="48"/>
-    <w:lsdException w:name="List Table 4 Accent 2" w:uiPriority="49"/>
-    <w:lsdException w:name="List Table 5 Dark Accent 2" w:uiPriority="50"/>
-    <w:lsdException w:name="List Table 6 Colorful Accent 2" w:uiPriority="51"/>
-    <w:lsdException w:name="List Table 7 Colorful Accent 2" w:uiPriority="52"/>
-    <w:lsdException w:name="List Table 1 Light Accent 3" w:uiPriority="46"/>
-    <w:lsdException w:name="List Table 2 Accent 3" w:uiPriority="47"/>
-    <w:lsdException w:name="List Table 3 Accent 3" w:uiPriority="48"/>
-    <w:lsdException w:name="List Table 4 Accent 3" w:uiPriority="49"/>
-    <w:lsdException w:name="List Table 5 Dark Accent 3" w:uiPriority="50"/>
-    <w:lsdException w:name="List Table 6 Colorful Accent 3" w:uiPriority="51"/>
-    <w:lsdException w:name="List Table 7 Colorful Accent 3" w:uiPriority="52"/>
-    <w:lsdException w:name="List Table 1 Light Accent 4" w:uiPriority="46"/>
-    <w:lsdException w:name="List Table 2 Accent 4" w:uiPriority="47"/>
-    <w:lsdException w:name="List Table 3 Accent 4" w:uiPriority="48"/>
-    <w:lsdException w:name="List Table 4 Accent 4" w:uiPriority="49"/>
-    <w:lsdException w:name="List Table 5 Dark Accent 4" w:uiPriority="50"/>
-    <w:lsdException w:name="List Table 6 Colorful Accent 4" w:uiPriority="51"/>
-    <w:lsdException w:name="List Table 7 Colorful Accent 4" w:uiPriority="52"/>
-    <w:lsdException w:name="List Table 1 Light Accent 5" w:uiPriority="46"/>
-    <w:lsdException w:name="List Table 2 Accent 5" w:uiPriority="47"/>
-    <w:lsdException w:name="List Table 3 Accent 5" w:uiPriority="48"/>
-    <w:lsdException w:name="List Table 4 Accent 5" w:uiPriority="49"/>
-    <w:lsdException w:name="List Table 5 Dark Accent 5" w:uiPriority="50"/>
-    <w:lsdException w:name="List Table 6 Colorful Accent 5" w:uiPriority="51"/>
-    <w:lsdException w:name="List Table 7 Colorful Accent 5" w:uiPriority="52"/>
-    <w:lsdException w:name="List Table 1 Light Accent 6" w:uiPriority="46"/>
-    <w:lsdException w:name="List Table 2 Accent 6" w:uiPriority="47"/>
-    <w:lsdException w:name="List Table 3 Accent 6" w:uiPriority="48"/>
-    <w:lsdException w:name="List Table 4 Accent 6" w:uiPriority="49"/>
-    <w:lsdException w:name="List Table 5 Dark Accent 6" w:uiPriority="50"/>
-    <w:lsdException w:name="List Table 6 Colorful Accent 6" w:uiPriority="51"/>
-    <w:lsdException w:name="List Table 7 Colorful Accent 6" w:uiPriority="52"/>
+  <w:latentStyles w:defLockedState="0" w:defUIPriority="99" w:defSemiHidden="1" w:defUnhideWhenUsed="1" w:defQFormat="0" w:count="267">
+    <w:lsdException w:name="Normal" w:semiHidden="0" w:uiPriority="0" w:unhideWhenUsed="0" w:qFormat="1"/>
+    <w:lsdException w:name="heading 1" w:semiHidden="0" w:uiPriority="0" w:unhideWhenUsed="0" w:qFormat="1"/>
+    <w:lsdException w:name="heading 2" w:uiPriority="0" w:qFormat="1"/>
+    <w:lsdException w:name="heading 3" w:uiPriority="0" w:qFormat="1"/>
+    <w:lsdException w:name="heading 4" w:uiPriority="0" w:qFormat="1"/>
+    <w:lsdException w:name="heading 5" w:uiPriority="0" w:qFormat="1"/>
+    <w:lsdException w:name="heading 6" w:uiPriority="0" w:qFormat="1"/>
+    <w:lsdException w:name="heading 7" w:uiPriority="9" w:qFormat="1"/>
+    <w:lsdException w:name="heading 8" w:uiPriority="9" w:qFormat="1"/>
+    <w:lsdException w:name="heading 9" w:uiPriority="9" w:qFormat="1"/>
+    <w:lsdException w:name="toc 1" w:uiPriority="39"/>
+    <w:lsdException w:name="toc 2" w:uiPriority="39"/>
+    <w:lsdException w:name="toc 3" w:uiPriority="39"/>
+    <w:lsdException w:name="toc 4" w:uiPriority="39"/>
+    <w:lsdException w:name="toc 5" w:uiPriority="39"/>
+    <w:lsdException w:name="toc 6" w:uiPriority="39"/>
+    <w:lsdException w:name="toc 7" w:uiPriority="39"/>
+    <w:lsdException w:name="toc 8" w:uiPriority="39"/>
+    <w:lsdException w:name="toc 9" w:uiPriority="39"/>
+    <w:lsdException w:name="caption" w:uiPriority="35" w:qFormat="1"/>
+    <w:lsdException w:name="Title" w:semiHidden="0" w:uiPriority="0" w:unhideWhenUsed="0" w:qFormat="1"/>
+    <w:lsdException w:name="Default Paragraph Font" w:uiPriority="1"/>
+    <w:lsdException w:name="Subtitle" w:semiHidden="0" w:uiPriority="0" w:unhideWhenUsed="0" w:qFormat="1"/>
+    <w:lsdException w:name="Strong" w:semiHidden="0" w:uiPriority="22" w:unhideWhenUsed="0" w:qFormat="1"/>
+    <w:lsdException w:name="Emphasis" w:semiHidden="0" w:uiPriority="20" w:unhideWhenUsed="0" w:qFormat="1"/>
+    <w:lsdException w:name="Table Grid" w:semiHidden="0" w:uiPriority="59" w:unhideWhenUsed="0"/>
+    <w:lsdException w:name="Placeholder Text" w:unhideWhenUsed="0"/>
+    <w:lsdException w:name="No Spacing" w:semiHidden="0" w:uiPriority="1" w:unhideWhenUsed="0" w:qFormat="1"/>
+    <w:lsdException w:name="Light Shading" w:semiHidden="0" w:uiPriority="60" w:unhideWhenUsed="0"/>
+    <w:lsdException w:name="Light List" w:semiHidden="0" w:uiPriority="61" w:unhideWhenUsed="0"/>
+    <w:lsdException w:name="Light Grid" w:semiHidden="0" w:uiPriority="62" w:unhideWhenUsed="0"/>
+    <w:lsdException w:name="Medium Shading 1" w:semiHidden="0" w:uiPriority="63" w:unhideWhenUsed="0"/>
+    <w:lsdException w:name="Medium Shading 2" w:semiHidden="0" w:uiPriority="64" w:unhideWhenUsed="0"/>
+    <w:lsdException w:name="Medium List 1" w:semiHidden="0" w:uiPriority="65" w:unhideWhenUsed="0"/>
+    <w:lsdException w:name="Medium List 2" w:semiHidden="0" w:uiPriority="66" w:unhideWhenUsed="0"/>
+    <w:lsdException w:name="Medium Grid 1" w:semiHidden="0" w:uiPriority="67" w:unhideWhenUsed="0"/>
+    <w:lsdException w:name="Medium Grid 2" w:semiHidden="0" w:uiPriority="68" w:unhideWhenUsed="0"/>
+    <w:lsdException w:name="Medium Grid 3" w:semiHidden="0" w:uiPriority="69" w:unhideWhenUsed="0"/>
+    <w:lsdException w:name="Dark List" w:semiHidden="0" w:uiPriority="70" w:unhideWhenUsed="0"/>
+    <w:lsdException w:name="Colorful Shading" w:semiHidden="0" w:uiPriority="71" w:unhideWhenUsed="0"/>
+    <w:lsdException w:name="Colorful List" w:semiHidden="0" w:uiPriority="72" w:unhideWhenUsed="0"/>
+    <w:lsdException w:name="Colorful Grid" w:semiHidden="0" w:uiPriority="73" w:unhideWhenUsed="0"/>
+    <w:lsdException w:name="Light Shading Accent 1" w:semiHidden="0" w:uiPriority="60" w:unhideWhenUsed="0"/>
+    <w:lsdException w:name="Light List Accent 1" w:semiHidden="0" w:uiPriority="61" w:unhideWhenUsed="0"/>
+    <w:lsdException w:name="Light Grid Accent 1" w:semiHidden="0" w:uiPriority="62" w:unhideWhenUsed="0"/>
+    <w:lsdException w:name="Medium Shading 1 Accent 1" w:semiHidden="0" w:uiPriority="63" w:unhideWhenUsed="0"/>
+    <w:lsdException w:name="Medium Shading 2 Accent 1" w:semiHidden="0" w:uiPriority="64" w:unhideWhenUsed="0"/>
+    <w:lsdException w:name="Medium List 1 Accent 1" w:semiHidden="0" w:uiPriority="65" w:unhideWhenUsed="0"/>
+    <w:lsdException w:name="Revision" w:unhideWhenUsed="0"/>
+    <w:lsdException w:name="List Paragraph" w:semiHidden="0" w:uiPriority="34" w:unhideWhenUsed="0" w:qFormat="1"/>
+    <w:lsdException w:name="Quote" w:semiHidden="0" w:uiPriority="29" w:unhideWhenUsed="0" w:qFormat="1"/>
+    <w:lsdException w:name="Intense Quote" w:semiHidden="0" w:uiPriority="30" w:unhideWhenUsed="0" w:qFormat="1"/>
+    <w:lsdException w:name="Medium List 2 Accent 1" w:semiHidden="0" w:uiPriority="66" w:unhideWhenUsed="0"/>
+    <w:lsdException w:name="Medium Grid 1 Accent 1" w:semiHidden="0" w:uiPriority="67" w:unhideWhenUsed="0"/>
+    <w:lsdException w:name="Medium Grid 2 Accent 1" w:semiHidden="0" w:uiPriority="68" w:unhideWhenUsed="0"/>
+    <w:lsdException w:name="Medium Grid 3 Accent 1" w:semiHidden="0" w:uiPriority="69" w:unhideWhenUsed="0"/>
+    <w:lsdException w:name="Dark List Accent 1" w:semiHidden="0" w:uiPriority="70" w:unhideWhenUsed="0"/>
+    <w:lsdException w:name="Colorful Shading Accent 1" w:semiHidden="0" w:uiPriority="71" w:unhideWhenUsed="0"/>
+    <w:lsdException w:name="Colorful List Accent 1" w:semiHidden="0" w:uiPriority="72" w:unhideWhenUsed="0"/>
+    <w:lsdException w:name="Colorful Grid Accent 1" w:semiHidden="0" w:uiPriority="73" w:unhideWhenUsed="0"/>
+    <w:lsdException w:name="Light Shading Accent 2" w:semiHidden="0" w:uiPriority="60" w:unhideWhenUsed="0"/>
+    <w:lsdException w:name="Light List Accent 2" w:semiHidden="0" w:uiPriority="61" w:unhideWhenUsed="0"/>
+    <w:lsdException w:name="Light Grid Accent 2" w:semiHidden="0" w:uiPriority="62" w:unhideWhenUsed="0"/>
+    <w:lsdException w:name="Medium Shading 1 Accent 2" w:semiHidden="0" w:uiPriority="63" w:unhideWhenUsed="0"/>
+    <w:lsdException w:name="Medium Shading 2 Accent 2" w:semiHidden="0" w:uiPriority="64" w:unhideWhenUsed="0"/>
+    <w:lsdException w:name="Medium List 1 Accent 2" w:semiHidden="0" w:uiPriority="65" w:unhideWhenUsed="0"/>
+    <w:lsdException w:name="Medium List 2 Accent 2" w:semiHidden="0" w:uiPriority="66" w:unhideWhenUsed="0"/>
+    <w:lsdException w:name="Medium Grid 1 Accent 2" w:semiHidden="0" w:uiPriority="67" w:unhideWhenUsed="0"/>
+    <w:lsdException w:name="Medium Grid 2 Accent 2" w:semiHidden="0" w:uiPriority="68" w:unhideWhenUsed="0"/>
+    <w:lsdException w:name="Medium Grid 3 Accent 2" w:semiHidden="0" w:uiPriority="69" w:unhideWhenUsed="0"/>
+    <w:lsdException w:name="Dark List Accent 2" w:semiHidden="0" w:uiPriority="70" w:unhideWhenUsed="0"/>
+    <w:lsdException w:name="Colorful Shading Accent 2" w:semiHidden="0" w:uiPriority="71" w:unhideWhenUsed="0"/>
+    <w:lsdException w:name="Colorful List Accent 2" w:semiHidden="0" w:uiPriority="72" w:unhideWhenUsed="0"/>
+    <w:lsdException w:name="Colorful Grid Accent 2" w:semiHidden="0" w:uiPriority="73" w:unhideWhenUsed="0"/>
+    <w:lsdException w:name="Light Shading Accent 3" w:semiHidden="0" w:uiPriority="60" w:unhideWhenUsed="0"/>
+    <w:lsdException w:name="Light List Accent 3" w:semiHidden="0" w:uiPriority="61" w:unhideWhenUsed="0"/>
+    <w:lsdException w:name="Light Grid Accent 3" w:semiHidden="0" w:uiPriority="62" w:unhideWhenUsed="0"/>
+    <w:lsdException w:name="Medium Shading 1 Accent 3" w:semiHidden="0" w:uiPriority="63" w:unhideWhenUsed="0"/>
+    <w:lsdException w:name="Medium Shading 2 Accent 3" w:semiHidden="0" w:uiPriority="64" w:unhideWhenUsed="0"/>
+    <w:lsdException w:name="Medium List 1 Accent 3" w:semiHidden="0" w:uiPriority="65" w:unhideWhenUsed="0"/>
+    <w:lsdException w:name="Medium List 2 Accent 3" w:semiHidden="0" w:uiPriority="66" w:unhideWhenUsed="0"/>
+    <w:lsdException w:name="Medium Grid 1 Accent 3" w:semiHidden="0" w:uiPriority="67" w:unhideWhenUsed="0"/>
+    <w:lsdException w:name="Medium Grid 2 Accent 3" w:semiHidden="0" w:uiPriority="68" w:unhideWhenUsed="0"/>
+    <w:lsdException w:name="Medium Grid 3 Accent 3" w:semiHidden="0" w:uiPriority="69" w:unhideWhenUsed="0"/>
+    <w:lsdException w:name="Dark List Accent 3" w:semiHidden="0" w:uiPriority="70" w:unhideWhenUsed="0"/>
+    <w:lsdException w:name="Colorful Shading Accent 3" w:semiHidden="0" w:uiPriority="71" w:unhideWhenUsed="0"/>
+    <w:lsdException w:name="Colorful List Accent 3" w:semiHidden="0" w:uiPriority="72" w:unhideWhenUsed="0"/>
+    <w:lsdException w:name="Colorful Grid Accent 3" w:semiHidden="0" w:uiPriority="73" w:unhideWhenUsed="0"/>
+    <w:lsdException w:name="Light Shading Accent 4" w:semiHidden="0" w:uiPriority="60" w:unhideWhenUsed="0"/>
+    <w:lsdException w:name="Light List Accent 4" w:semiHidden="0" w:uiPriority="61" w:unhideWhenUsed="0"/>
+    <w:lsdException w:name="Light Grid Accent 4" w:semiHidden="0" w:uiPriority="62" w:unhideWhenUsed="0"/>
+    <w:lsdException w:name="Medium Shading 1 Accent 4" w:semiHidden="0" w:uiPriority="63" w:unhideWhenUsed="0"/>
+    <w:lsdException w:name="Medium Shading 2 Accent 4" w:semiHidden="0" w:uiPriority="64" w:unhideWhenUsed="0"/>
+    <w:lsdException w:name="Medium List 1 Accent 4" w:semiHidden="0" w:uiPriority="65" w:unhideWhenUsed="0"/>
+    <w:lsdException w:name="Medium List 2 Accent 4" w:semiHidden="0" w:uiPriority="66" w:unhideWhenUsed="0"/>
+    <w:lsdException w:name="Medium Grid 1 Accent 4" w:semiHidden="0" w:uiPriority="67" w:unhideWhenUsed="0"/>
+    <w:lsdException w:name="Medium Grid 2 Accent 4" w:semiHidden="0" w:uiPriority="68" w:unhideWhenUsed="0"/>
+    <w:lsdException w:name="Medium Grid 3 Accent 4" w:semiHidden="0" w:uiPriority="69" w:unhideWhenUsed="0"/>
+    <w:lsdException w:name="Dark List Accent 4" w:semiHidden="0" w:uiPriority="70" w:unhideWhenUsed="0"/>
+    <w:lsdException w:name="Colorful Shading Accent 4" w:semiHidden="0" w:uiPriority="71" w:unhideWhenUsed="0"/>
+    <w:lsdException w:name="Colorful List Accent 4" w:semiHidden="0" w:uiPriority="72" w:unhideWhenUsed="0"/>
+    <w:lsdException w:name="Colorful Grid Accent 4" w:semiHidden="0" w:uiPriority="73" w:unhideWhenUsed="0"/>
+    <w:lsdException w:name="Light Shading Accent 5" w:semiHidden="0" w:uiPriority="60" w:unhideWhenUsed="0"/>
+    <w:lsdException w:name="Light List Accent 5" w:semiHidden="0" w:uiPriority="61" w:unhideWhenUsed="0"/>
+    <w:lsdException w:name="Light Grid Accent 5" w:semiHidden="0" w:uiPriority="62" w:unhideWhenUsed="0"/>
+    <w:lsdException w:name="Medium Shading 1 Accent 5" w:semiHidden="0" w:uiPriority="63" w:unhideWhenUsed="0"/>
+    <w:lsdException w:name="Medium Shading 2 Accent 5" w:semiHidden="0" w:uiPriority="64" w:unhideWhenUsed="0"/>
+    <w:lsdException w:name="Medium List 1 Accent 5" w:semiHidden="0" w:uiPriority="65" w:unhideWhenUsed="0"/>
+    <w:lsdException w:name="Medium List 2 Accent 5" w:semiHidden="0" w:uiPriority="66" w:unhideWhenUsed="0"/>
+    <w:lsdException w:name="Medium Grid 1 Accent 5" w:semiHidden="0" w:uiPriority="67" w:unhideWhenUsed="0"/>
+    <w:lsdException w:name="Medium Grid 2 Accent 5" w:semiHidden="0" w:uiPriority="68" w:unhideWhenUsed="0"/>
+    <w:lsdException w:name="Medium Grid 3 Accent 5" w:semiHidden="0" w:uiPriority="69" w:unhideWhenUsed="0"/>
+    <w:lsdException w:name="Dark List Accent 5" w:semiHidden="0" w:uiPriority="70" w:unhideWhenUsed="0"/>
+    <w:lsdException w:name="Colorful Shading Accent 5" w:semiHidden="0" w:uiPriority="71" w:unhideWhenUsed="0"/>
+    <w:lsdException w:name="Colorful List Accent 5" w:semiHidden="0" w:uiPriority="72" w:unhideWhenUsed="0"/>
+    <w:lsdException w:name="Colorful Grid Accent 5" w:semiHidden="0" w:uiPriority="73" w:unhideWhenUsed="0"/>
+    <w:lsdException w:name="Light Shading Accent 6" w:semiHidden="0" w:uiPriority="60" w:unhideWhenUsed="0"/>
+    <w:lsdException w:name="Light List Accent 6" w:semiHidden="0" w:uiPriority="61" w:unhideWhenUsed="0"/>
+    <w:lsdException w:name="Light Grid Accent 6" w:semiHidden="0" w:uiPriority="62" w:unhideWhenUsed="0"/>
+    <w:lsdException w:name="Medium Shading 1 Accent 6" w:semiHidden="0" w:uiPriority="63" w:unhideWhenUsed="0"/>
+    <w:lsdException w:name="Medium Shading 2 Accent 6" w:semiHidden="0" w:uiPriority="64" w:unhideWhenUsed="0"/>
+    <w:lsdException w:name="Medium List 1 Accent 6" w:semiHidden="0" w:uiPriority="65" w:unhideWhenUsed="0"/>
+    <w:lsdException w:name="Medium List 2 Accent 6" w:semiHidden="0" w:uiPriority="66" w:unhideWhenUsed="0"/>
+    <w:lsdException w:name="Medium Grid 1 Accent 6" w:semiHidden="0" w:uiPriority="67" w:unhideWhenUsed="0"/>
+    <w:lsdException w:name="Medium Grid 2 Accent 6" w:semiHidden="0" w:uiPriority="68" w:unhideWhenUsed="0"/>
+    <w:lsdException w:name="Medium Grid 3 Accent 6" w:semiHidden="0" w:uiPriority="69" w:unhideWhenUsed="0"/>
+    <w:lsdException w:name="Dark List Accent 6" w:semiHidden="0" w:uiPriority="70" w:unhideWhenUsed="0"/>
+    <w:lsdException w:name="Colorful Shading Accent 6" w:semiHidden="0" w:uiPriority="71" w:unhideWhenUsed="0"/>
+    <w:lsdException w:name="Colorful List Accent 6" w:semiHidden="0" w:uiPriority="72" w:unhideWhenUsed="0"/>
+    <w:lsdException w:name="Colorful Grid Accent 6" w:semiHidden="0" w:uiPriority="73" w:unhideWhenUsed="0"/>
+    <w:lsdException w:name="Subtle Emphasis" w:semiHidden="0" w:uiPriority="19" w:unhideWhenUsed="0" w:qFormat="1"/>
+    <w:lsdException w:name="Intense Emphasis" w:semiHidden="0" w:uiPriority="21" w:unhideWhenUsed="0" w:qFormat="1"/>
+    <w:lsdException w:name="Subtle Reference" w:semiHidden="0" w:uiPriority="31" w:unhideWhenUsed="0" w:qFormat="1"/>
+    <w:lsdException w:name="Intense Reference" w:semiHidden="0" w:uiPriority="32" w:unhideWhenUsed="0" w:qFormat="1"/>
+    <w:lsdException w:name="Book Title" w:semiHidden="0" w:uiPriority="33" w:unhideWhenUsed="0" w:qFormat="1"/>
+    <w:lsdException w:name="Bibliography" w:uiPriority="37"/>
+    <w:lsdException w:name="TOC Heading" w:uiPriority="39" w:qFormat="1"/>
+  </w:latentStyles>
+  <w:style w:type="paragraph" w:default="1" w:styleId="Normal">
+    <w:name w:val="Normal"/>
+  </w:style>
+  <w:style w:type="paragraph" w:styleId="Heading1">
+    <w:name w:val="heading 1"/>
+    <w:basedOn w:val="Normal"/>
+    <w:next w:val="Normal"/>
+    <w:pPr>
+      <w:keepNext/>
+      <w:keepLines/>
+      <w:spacing w:before="400" w:after="120"/>
+      <w:contextualSpacing/>
+      <w:outlineLvl w:val="0"/>
+    </w:pPr>
+    <w:rPr>
+      <w:sz w:val="40"/>
+      <w:szCs w:val="40"/>
+    </w:rPr>
+  </w:style>
+  <w:style w:type="paragraph" w:styleId="Heading2">
+    <w:name w:val="heading 2"/>
+    <w:basedOn w:val="Normal"/>
+    <w:next w:val="Normal"/>
+    <w:pPr>
+      <w:keepNext/>
+      <w:keepLines/>
+      <w:spacing w:before="360" w:after="120"/>
+      <w:contextualSpacing/>
+      <w:outlineLvl w:val="1"/>
+    </w:pPr>
+    <w:rPr>
+      <w:sz w:val="32"/>
+      <w:szCs w:val="32"/>
+    </w:rPr>
+  </w:style>
+  <w:style w:type="paragraph" w:styleId="Heading3">
+    <w:name w:val="heading 3"/>
+    <w:basedOn w:val="Normal"/>
+    <w:next w:val="Normal"/>
+    <w:link w:val="Heading3Char"/>
+    <w:pPr>
+      <w:keepNext/>
+      <w:keepLines/>
+      <w:spacing w:before="320" w:after="80"/>
+      <w:contextualSpacing/>
+      <w:outlineLvl w:val="2"/>
+    </w:pPr>
+    <w:rPr>
+      <w:color w:val="434343"/>
+      <w:sz w:val="28"/>
+      <w:szCs w:val="28"/>
+    </w:rPr>
+  </w:style>
+  <w:style w:type="paragraph" w:styleId="Heading4">
+    <w:name w:val="heading 4"/>
+    <w:basedOn w:val="Normal"/>
+    <w:next w:val="Normal"/>
+    <w:pPr>
+      <w:keepNext/>
+      <w:keepLines/>
+      <w:spacing w:before="280" w:after="80"/>
+      <w:contextualSpacing/>
+      <w:outlineLvl w:val="3"/>
+    </w:pPr>
+    <w:rPr>
+      <w:color w:val="666666"/>
+      <w:sz w:val="24"/>
+      <w:szCs w:val="24"/>
+    </w:rPr>
+  </w:style>
+  <w:style w:type="paragraph" w:styleId="Heading5">
+    <w:name w:val="heading 5"/>
+    <w:basedOn w:val="Normal"/>
+    <w:next w:val="Normal"/>
+    <w:pPr>
+      <w:keepNext/>
+      <w:keepLines/>
+      <w:spacing w:before="240" w:after="80"/>
+      <w:contextualSpacing/>
+      <w:outlineLvl w:val="4"/>
+    </w:pPr>
+    <w:rPr>
+      <w:color w:val="666666"/>
+    </w:rPr>
+  </w:style>
+  <w:style w:type="paragraph" w:styleId="Heading6">
+    <w:name w:val="heading 6"/>
+    <w:basedOn w:val="Normal"/>
+    <w:next w:val="Normal"/>
+    <w:pPr>
+      <w:keepNext/>
+      <w:keepLines/>
+      <w:spacing w:before="240" w:after="80"/>
+      <w:contextualSpacing/>
+      <w:outlineLvl w:val="5"/>
+    </w:pPr>
+    <w:rPr>
+      <w:i/>
+      <w:color w:val="666666"/>
+    </w:rPr>
+  </w:style>
+  <w:style w:type="character" w:default="1" w:styleId="DefaultParagraphFont">
+    <w:name w:val="Default Paragraph Font"/>
+    <w:uiPriority w:val="1"/>
+    <w:semiHidden/>
+    <w:unhideWhenUsed/>
+  </w:style>
+  <w:style w:type="table" w:default="1" w:styleId="TableNormal">
+    <w:name w:val="Normal Table"/>
+    <w:uiPriority w:val="99"/>
+    <w:semiHidden/>
+    <w:unhideWhenUsed/>
+    <w:tblPr>
+      <w:tblInd w:w="0" w:type="dxa"/>
+      <w:tblCellMar>
+        <w:top w:w="0" w:type="dxa"/>
+        <w:left w:w="108" w:type="dxa"/>
+        <w:bottom w:w="0" w:type="dxa"/>
+        <w:right w:w="108" w:type="dxa"/>
+      </w:tblCellMar>
+    </w:tblPr>
+  </w:style>
+  <w:style w:type="numbering" w:default="1" w:styleId="NoList">
+    <w:name w:val="No List"/>
+    <w:uiPriority w:val="99"/>
+    <w:semiHidden/>
+    <w:unhideWhenUsed/>
+  </w:style>
+  <w:style w:type="paragraph" w:styleId="Title">
+    <w:name w:val="Title"/>
+    <w:basedOn w:val="Normal"/>
+    <w:next w:val="Normal"/>
+    <w:pPr>
+      <w:keepNext/>
+      <w:keepLines/>
+      <w:spacing w:after="60"/>
+      <w:contextualSpacing/>
+    </w:pPr>
+    <w:rPr>
+      <w:sz w:val="52"/>
+      <w:szCs w:val="52"/>
+    </w:rPr>
+  </w:style>
+  <w:style w:type="paragraph" w:styleId="Subtitle">
+    <w:name w:val="Subtitle"/>
+    <w:basedOn w:val="Normal"/>
+    <w:next w:val="Normal"/>
+    <w:pPr>
+      <w:keepNext/>
+      <w:keepLines/>
+      <w:spacing w:after="320"/>
+      <w:contextualSpacing/>
+    </w:pPr>
+    <w:rPr>
+      <w:color w:val="666666"/>
+      <w:sz w:val="30"/>
+      <w:szCs w:val="30"/>
+    </w:rPr>
+  </w:style>
+  <w:style w:type="paragraph" w:styleId="Header">
+    <w:name w:val="header"/>
+    <w:basedOn w:val="Normal"/>
+    <w:link w:val="HeaderChar"/>
+    <w:uiPriority w:val="99"/>
+    <w:unhideWhenUsed/>
+    <w:rsid w:val="00451482"/>
+    <w:pPr>
+      <w:tabs>
+        <w:tab w:val="center" w:pos="4680"/>
+        <w:tab w:val="right" w:pos="9360"/>
+      </w:tabs>
+      <w:spacing w:line="240" w:lineRule="auto"/>
+    </w:pPr>
+  </w:style>
+  <w:style w:type="character" w:customStyle="1" w:styleId="HeaderChar">
+    <w:name w:val="Header Char"/>
+    <w:basedOn w:val="DefaultParagraphFont"/>
+    <w:link w:val="Header"/>
+    <w:uiPriority w:val="99"/>
+    <w:rsid w:val="00451482"/>
+  </w:style>
+  <w:style w:type="paragraph" w:styleId="Footer">
+    <w:name w:val="footer"/>
+    <w:basedOn w:val="Normal"/>
+    <w:link w:val="FooterChar"/>
+    <w:uiPriority w:val="99"/>
+    <w:unhideWhenUsed/>
+    <w:rsid w:val="00451482"/>
+    <w:pPr>
+      <w:tabs>
+        <w:tab w:val="center" w:pos="4680"/>
+        <w:tab w:val="right" w:pos="9360"/>
+      </w:tabs>
+      <w:spacing w:line="240" w:lineRule="auto"/>
+    </w:pPr>
+  </w:style>
+  <w:style w:type="character" w:customStyle="1" w:styleId="FooterChar">
+    <w:name w:val="Footer Char"/>
+    <w:basedOn w:val="DefaultParagraphFont"/>
+    <w:link w:val="Footer"/>
+    <w:uiPriority w:val="99"/>
+    <w:rsid w:val="00451482"/>
+  </w:style>
+  <w:style w:type="paragraph" w:styleId="BalloonText">
+    <w:name w:val="Balloon Text"/>
+    <w:basedOn w:val="Normal"/>
+    <w:link w:val="BalloonTextChar"/>
+    <w:uiPriority w:val="99"/>
+    <w:semiHidden/>
+    <w:unhideWhenUsed/>
+    <w:rsid w:val="00451482"/>
+    <w:pPr>
+      <w:spacing w:line="240" w:lineRule="auto"/>
+    </w:pPr>
+    <w:rPr>
+      <w:rFonts w:ascii="Tahoma" w:hAnsi="Tahoma" w:cs="Tahoma"/>
+      <w:sz w:val="16"/>
+      <w:szCs w:val="16"/>
+    </w:rPr>
+  </w:style>
+  <w:style w:type="character" w:customStyle="1" w:styleId="BalloonTextChar">
+    <w:name w:val="Balloon Text Char"/>
+    <w:basedOn w:val="DefaultParagraphFont"/>
+    <w:link w:val="BalloonText"/>
+    <w:uiPriority w:val="99"/>
+    <w:semiHidden/>
+    <w:rsid w:val="00451482"/>
+    <w:rPr>
+      <w:rFonts w:ascii="Tahoma" w:hAnsi="Tahoma" w:cs="Tahoma"/>
+      <w:sz w:val="16"/>
+      <w:szCs w:val="16"/>
+    </w:rPr>
+  </w:style>
+  <w:style w:type="paragraph" w:customStyle="1" w:styleId="MainHeading">
+    <w:name w:val="Main Heading"/>
+    <w:basedOn w:val="Heading3"/>
+    <w:link w:val="MainHeadingChar"/>
+    <w:qFormat/>
+    <w:rsid w:val="00451482"/>
+    <w:pPr>
+      <w:keepNext w:val="0"/>
+      <w:keepLines w:val="0"/>
+      <w:contextualSpacing w:val="0"/>
+    </w:pPr>
+    <w:rPr>
+      <w:rFonts w:asciiTheme="minorHAnsi" w:hAnsiTheme="minorHAnsi"/>
+      <w:b/>
+      <w:color w:val="1F497D" w:themeColor="text2"/>
+      <w:sz w:val="36"/>
+      <w:szCs w:val="36"/>
+    </w:rPr>
+  </w:style>
+  <w:style w:type="character" w:styleId="Hyperlink">
+    <w:name w:val="Hyperlink"/>
+    <w:basedOn w:val="DefaultParagraphFont"/>
+    <w:uiPriority w:val="99"/>
+    <w:semiHidden/>
+    <w:unhideWhenUsed/>
+    <w:rsid w:val="00F52836"/>
+    <w:rPr>
+      <w:color w:val="0000FF"/>
+      <w:u w:val="single"/>
+    </w:rPr>
+  </w:style>
+  <w:style w:type="character" w:customStyle="1" w:styleId="Heading3Char">
+    <w:name w:val="Heading 3 Char"/>
+    <w:basedOn w:val="DefaultParagraphFont"/>
+    <w:link w:val="Heading3"/>
+    <w:rsid w:val="00451482"/>
+    <w:rPr>
+      <w:color w:val="434343"/>
+      <w:sz w:val="28"/>
+      <w:szCs w:val="28"/>
+    </w:rPr>
+  </w:style>
+  <w:style w:type="character" w:customStyle="1" w:styleId="MainHeadingChar">
+    <w:name w:val="Main Heading Char"/>
+    <w:basedOn w:val="Heading3Char"/>
+    <w:link w:val="MainHeading"/>
+    <w:rsid w:val="00451482"/>
+    <w:rPr>
+      <w:rFonts w:asciiTheme="minorHAnsi" w:hAnsiTheme="minorHAnsi"/>
+      <w:b/>
+      <w:color w:val="1F497D" w:themeColor="text2"/>
+      <w:sz w:val="36"/>
+      <w:szCs w:val="36"/>
+    </w:rPr>
+  </w:style>
+  <w:style w:type="paragraph" w:customStyle="1" w:styleId="Body">
+    <w:name w:val="Body"/>
+    <w:basedOn w:val="Normal"/>
+    <w:link w:val="BodyChar"/>
+    <w:qFormat/>
+    <w:rsid w:val="00F52836"/>
+    <w:pPr>
+      <w:spacing w:line="240" w:lineRule="auto"/>
+    </w:pPr>
+    <w:rPr>
+      <w:rFonts w:asciiTheme="minorHAnsi" w:eastAsia="Calibri" w:hAnsiTheme="minorHAnsi" w:cs="Calibri"/>
+      <w:color w:val="222222"/>
+    </w:rPr>
+  </w:style>
+  <w:style w:type="character" w:customStyle="1" w:styleId="BodyChar">
+    <w:name w:val="Body Char"/>
+    <w:basedOn w:val="DefaultParagraphFont"/>
+    <w:link w:val="Body"/>
+    <w:rsid w:val="00F52836"/>
+    <w:rPr>
+      <w:rFonts w:asciiTheme="minorHAnsi" w:eastAsia="Calibri" w:hAnsiTheme="minorHAnsi" w:cs="Calibri"/>
+      <w:color w:val="222222"/>
+    </w:rPr>
+  </w:style>
+</w:styles>
+</file>
+
+<file path=word/stylesWithEffects.xml><?xml version="1.0" encoding="utf-8"?>
+<w:styles xmlns:wpc="http://schemas.microsoft.com/office/word/2010/wordprocessingCanvas" xmlns:mc="http://schemas.openxmlformats.org/markup-compatibility/2006" xmlns:o="urn:schemas-microsoft-com:office:office" xmlns:r="http://schemas.openxmlformats.org/officeDocument/2006/relationships" xmlns:m="http://schemas.openxmlformats.org/officeDocument/2006/math" xmlns:v="urn:schemas-microsoft-com:vml" xmlns:wp14="http://schemas.microsoft.com/office/word/2010/wordprocessingDrawing" xmlns:wp="http://schemas.openxmlformats.org/drawingml/2006/wordprocessingDrawing" xmlns:w10="urn:schemas-microsoft-com:office:word" xmlns:w="http://schemas.openxmlformats.org/wordprocessingml/2006/main" xmlns:w14="http://schemas.microsoft.com/office/word/2010/wordml" xmlns:wpg="http://schemas.microsoft.com/office/word/2010/wordprocessingGroup" xmlns:wpi="http://schemas.microsoft.com/office/word/2010/wordprocessingInk" xmlns:wne="http://schemas.microsoft.com/office/word/2006/wordml" xmlns:wps="http://schemas.microsoft.com/office/word/2010/wordprocessingShape" mc:Ignorable="w14 wp14">
+  <w:docDefaults>
+    <w:rPrDefault>
+      <w:rPr>
+        <w:rFonts w:ascii="Arial" w:eastAsia="Arial" w:hAnsi="Arial" w:cs="Arial"/>
+        <w:color w:val="000000"/>
+        <w:sz w:val="22"/>
+        <w:szCs w:val="22"/>
+        <w:lang w:val="en-US" w:eastAsia="en-US" w:bidi="ar-SA"/>
+      </w:rPr>
+    </w:rPrDefault>
+    <w:pPrDefault>
+      <w:pPr>
+        <w:spacing w:line="276" w:lineRule="auto"/>
+      </w:pPr>
+    </w:pPrDefault>
+  </w:docDefaults>
+  <w:latentStyles w:defLockedState="0" w:defUIPriority="99" w:defSemiHidden="1" w:defUnhideWhenUsed="1" w:defQFormat="0" w:count="267">
+    <w:lsdException w:name="Normal" w:semiHidden="0" w:uiPriority="0" w:unhideWhenUsed="0" w:qFormat="1"/>
+    <w:lsdException w:name="heading 1" w:semiHidden="0" w:uiPriority="0" w:unhideWhenUsed="0" w:qFormat="1"/>
+    <w:lsdException w:name="heading 2" w:uiPriority="0" w:qFormat="1"/>
+    <w:lsdException w:name="heading 3" w:uiPriority="0" w:qFormat="1"/>
+    <w:lsdException w:name="heading 4" w:uiPriority="0" w:qFormat="1"/>
+    <w:lsdException w:name="heading 5" w:uiPriority="0" w:qFormat="1"/>
+    <w:lsdException w:name="heading 6" w:uiPriority="0" w:qFormat="1"/>
+    <w:lsdException w:name="heading 7" w:uiPriority="9" w:qFormat="1"/>
+    <w:lsdException w:name="heading 8" w:uiPriority="9" w:qFormat="1"/>
+    <w:lsdException w:name="heading 9" w:uiPriority="9" w:qFormat="1"/>
+    <w:lsdException w:name="toc 1" w:uiPriority="39"/>
+    <w:lsdException w:name="toc 2" w:uiPriority="39"/>
+    <w:lsdException w:name="toc 3" w:uiPriority="39"/>
+    <w:lsdException w:name="toc 4" w:uiPriority="39"/>
+    <w:lsdException w:name="toc 5" w:uiPriority="39"/>
+    <w:lsdException w:name="toc 6" w:uiPriority="39"/>
+    <w:lsdException w:name="toc 7" w:uiPriority="39"/>
+    <w:lsdException w:name="toc 8" w:uiPriority="39"/>
+    <w:lsdException w:name="toc 9" w:uiPriority="39"/>
+    <w:lsdException w:name="caption" w:uiPriority="35" w:qFormat="1"/>
+    <w:lsdException w:name="Title" w:semiHidden="0" w:uiPriority="0" w:unhideWhenUsed="0" w:qFormat="1"/>
+    <w:lsdException w:name="Default Paragraph Font" w:uiPriority="1"/>
+    <w:lsdException w:name="Subtitle" w:semiHidden="0" w:uiPriority="0" w:unhideWhenUsed="0" w:qFormat="1"/>
+    <w:lsdException w:name="Strong" w:semiHidden="0" w:uiPriority="22" w:unhideWhenUsed="0" w:qFormat="1"/>
+    <w:lsdException w:name="Emphasis" w:semiHidden="0" w:uiPriority="20" w:unhideWhenUsed="0" w:qFormat="1"/>
+    <w:lsdException w:name="Table Grid" w:semiHidden="0" w:uiPriority="59" w:unhideWhenUsed="0"/>
+    <w:lsdException w:name="Placeholder Text" w:unhideWhenUsed="0"/>
+    <w:lsdException w:name="No Spacing" w:semiHidden="0" w:uiPriority="1" w:unhideWhenUsed="0" w:qFormat="1"/>
+    <w:lsdException w:name="Light Shading" w:semiHidden="0" w:uiPriority="60" w:unhideWhenUsed="0"/>
+    <w:lsdException w:name="Light List" w:semiHidden="0" w:uiPriority="61" w:unhideWhenUsed="0"/>
+    <w:lsdException w:name="Light Grid" w:semiHidden="0" w:uiPriority="62" w:unhideWhenUsed="0"/>
+    <w:lsdException w:name="Medium Shading 1" w:semiHidden="0" w:uiPriority="63" w:unhideWhenUsed="0"/>
+    <w:lsdException w:name="Medium Shading 2" w:semiHidden="0" w:uiPriority="64" w:unhideWhenUsed="0"/>
+    <w:lsdException w:name="Medium List 1" w:semiHidden="0" w:uiPriority="65" w:unhideWhenUsed="0"/>
+    <w:lsdException w:name="Medium List 2" w:semiHidden="0" w:uiPriority="66" w:unhideWhenUsed="0"/>
+    <w:lsdException w:name="Medium Grid 1" w:semiHidden="0" w:uiPriority="67" w:unhideWhenUsed="0"/>
+    <w:lsdException w:name="Medium Grid 2" w:semiHidden="0" w:uiPriority="68" w:unhideWhenUsed="0"/>
+    <w:lsdException w:name="Medium Grid 3" w:semiHidden="0" w:uiPriority="69" w:unhideWhenUsed="0"/>
+    <w:lsdException w:name="Dark List" w:semiHidden="0" w:uiPriority="70" w:unhideWhenUsed="0"/>
+    <w:lsdException w:name="Colorful Shading" w:semiHidden="0" w:uiPriority="71" w:unhideWhenUsed="0"/>
+    <w:lsdException w:name="Colorful List" w:semiHidden="0" w:uiPriority="72" w:unhideWhenUsed="0"/>
+    <w:lsdException w:name="Colorful Grid" w:semiHidden="0" w:uiPriority="73" w:unhideWhenUsed="0"/>
+    <w:lsdException w:name="Light Shading Accent 1" w:semiHidden="0" w:uiPriority="60" w:unhideWhenUsed="0"/>
+    <w:lsdException w:name="Light List Accent 1" w:semiHidden="0" w:uiPriority="61" w:unhideWhenUsed="0"/>
+    <w:lsdException w:name="Light Grid Accent 1" w:semiHidden="0" w:uiPriority="62" w:unhideWhenUsed="0"/>
+    <w:lsdException w:name="Medium Shading 1 Accent 1" w:semiHidden="0" w:uiPriority="63" w:unhideWhenUsed="0"/>
+    <w:lsdException w:name="Medium Shading 2 Accent 1" w:semiHidden="0" w:uiPriority="64" w:unhideWhenUsed="0"/>
+    <w:lsdException w:name="Medium List 1 Accent 1" w:semiHidden="0" w:uiPriority="65" w:unhideWhenUsed="0"/>
+    <w:lsdException w:name="Revision" w:unhideWhenUsed="0"/>
+    <w:lsdException w:name="List Paragraph" w:semiHidden="0" w:uiPriority="34" w:unhideWhenUsed="0" w:qFormat="1"/>
+    <w:lsdException w:name="Quote" w:semiHidden="0" w:uiPriority="29" w:unhideWhenUsed="0" w:qFormat="1"/>
+    <w:lsdException w:name="Intense Quote" w:semiHidden="0" w:uiPriority="30" w:unhideWhenUsed="0" w:qFormat="1"/>
+    <w:lsdException w:name="Medium List 2 Accent 1" w:semiHidden="0" w:uiPriority="66" w:unhideWhenUsed="0"/>
+    <w:lsdException w:name="Medium Grid 1 Accent 1" w:semiHidden="0" w:uiPriority="67" w:unhideWhenUsed="0"/>
+    <w:lsdException w:name="Medium Grid 2 Accent 1" w:semiHidden="0" w:uiPriority="68" w:unhideWhenUsed="0"/>
+    <w:lsdException w:name="Medium Grid 3 Accent 1" w:semiHidden="0" w:uiPriority="69" w:unhideWhenUsed="0"/>
+    <w:lsdException w:name="Dark List Accent 1" w:semiHidden="0" w:uiPriority="70" w:unhideWhenUsed="0"/>
+    <w:lsdException w:name="Colorful Shading Accent 1" w:semiHidden="0" w:uiPriority="71" w:unhideWhenUsed="0"/>
+    <w:lsdException w:name="Colorful List Accent 1" w:semiHidden="0" w:uiPriority="72" w:unhideWhenUsed="0"/>
+    <w:lsdException w:name="Colorful Grid Accent 1" w:semiHidden="0" w:uiPriority="73" w:unhideWhenUsed="0"/>
+    <w:lsdException w:name="Light Shading Accent 2" w:semiHidden="0" w:uiPriority="60" w:unhideWhenUsed="0"/>
+    <w:lsdException w:name="Light List Accent 2" w:semiHidden="0" w:uiPriority="61" w:unhideWhenUsed="0"/>
+    <w:lsdException w:name="Light Grid Accent 2" w:semiHidden="0" w:uiPriority="62" w:unhideWhenUsed="0"/>
+    <w:lsdException w:name="Medium Shading 1 Accent 2" w:semiHidden="0" w:uiPriority="63" w:unhideWhenUsed="0"/>
+    <w:lsdException w:name="Medium Shading 2 Accent 2" w:semiHidden="0" w:uiPriority="64" w:unhideWhenUsed="0"/>
+    <w:lsdException w:name="Medium List 1 Accent 2" w:semiHidden="0" w:uiPriority="65" w:unhideWhenUsed="0"/>
+    <w:lsdException w:name="Medium List 2 Accent 2" w:semiHidden="0" w:uiPriority="66" w:unhideWhenUsed="0"/>
+    <w:lsdException w:name="Medium Grid 1 Accent 2" w:semiHidden="0" w:uiPriority="67" w:unhideWhenUsed="0"/>
+    <w:lsdException w:name="Medium Grid 2 Accent 2" w:semiHidden="0" w:uiPriority="68" w:unhideWhenUsed="0"/>
+    <w:lsdException w:name="Medium Grid 3 Accent 2" w:semiHidden="0" w:uiPriority="69" w:unhideWhenUsed="0"/>
+    <w:lsdException w:name="Dark List Accent 2" w:semiHidden="0" w:uiPriority="70" w:unhideWhenUsed="0"/>
+    <w:lsdException w:name="Colorful Shading Accent 2" w:semiHidden="0" w:uiPriority="71" w:unhideWhenUsed="0"/>
+    <w:lsdException w:name="Colorful List Accent 2" w:semiHidden="0" w:uiPriority="72" w:unhideWhenUsed="0"/>
+    <w:lsdException w:name="Colorful Grid Accent 2" w:semiHidden="0" w:uiPriority="73" w:unhideWhenUsed="0"/>
+    <w:lsdException w:name="Light Shading Accent 3" w:semiHidden="0" w:uiPriority="60" w:unhideWhenUsed="0"/>
+    <w:lsdException w:name="Light List Accent 3" w:semiHidden="0" w:uiPriority="61" w:unhideWhenUsed="0"/>
+    <w:lsdException w:name="Light Grid Accent 3" w:semiHidden="0" w:uiPriority="62" w:unhideWhenUsed="0"/>
+    <w:lsdException w:name="Medium Shading 1 Accent 3" w:semiHidden="0" w:uiPriority="63" w:unhideWhenUsed="0"/>
+    <w:lsdException w:name="Medium Shading 2 Accent 3" w:semiHidden="0" w:uiPriority="64" w:unhideWhenUsed="0"/>
+    <w:lsdException w:name="Medium List 1 Accent 3" w:semiHidden="0" w:uiPriority="65" w:unhideWhenUsed="0"/>
+    <w:lsdException w:name="Medium List 2 Accent 3" w:semiHidden="0" w:uiPriority="66" w:unhideWhenUsed="0"/>
+    <w:lsdException w:name="Medium Grid 1 Accent 3" w:semiHidden="0" w:uiPriority="67" w:unhideWhenUsed="0"/>
+    <w:lsdException w:name="Medium Grid 2 Accent 3" w:semiHidden="0" w:uiPriority="68" w:unhideWhenUsed="0"/>
+    <w:lsdException w:name="Medium Grid 3 Accent 3" w:semiHidden="0" w:uiPriority="69" w:unhideWhenUsed="0"/>
+    <w:lsdException w:name="Dark List Accent 3" w:semiHidden="0" w:uiPriority="70" w:unhideWhenUsed="0"/>
+    <w:lsdException w:name="Colorful Shading Accent 3" w:semiHidden="0" w:uiPriority="71" w:unhideWhenUsed="0"/>
+    <w:lsdException w:name="Colorful List Accent 3" w:semiHidden="0" w:uiPriority="72" w:unhideWhenUsed="0"/>
+    <w:lsdException w:name="Colorful Grid Accent 3" w:semiHidden="0" w:uiPriority="73" w:unhideWhenUsed="0"/>
+    <w:lsdException w:name="Light Shading Accent 4" w:semiHidden="0" w:uiPriority="60" w:unhideWhenUsed="0"/>
+    <w:lsdException w:name="Light List Accent 4" w:semiHidden="0" w:uiPriority="61" w:unhideWhenUsed="0"/>
+    <w:lsdException w:name="Light Grid Accent 4" w:semiHidden="0" w:uiPriority="62" w:unhideWhenUsed="0"/>
+    <w:lsdException w:name="Medium Shading 1 Accent 4" w:semiHidden="0" w:uiPriority="63" w:unhideWhenUsed="0"/>
+    <w:lsdException w:name="Medium Shading 2 Accent 4" w:semiHidden="0" w:uiPriority="64" w:unhideWhenUsed="0"/>
+    <w:lsdException w:name="Medium List 1 Accent 4" w:semiHidden="0" w:uiPriority="65" w:unhideWhenUsed="0"/>
+    <w:lsdException w:name="Medium List 2 Accent 4" w:semiHidden="0" w:uiPriority="66" w:unhideWhenUsed="0"/>
+    <w:lsdException w:name="Medium Grid 1 Accent 4" w:semiHidden="0" w:uiPriority="67" w:unhideWhenUsed="0"/>
+    <w:lsdException w:name="Medium Grid 2 Accent 4" w:semiHidden="0" w:uiPriority="68" w:unhideWhenUsed="0"/>
+    <w:lsdException w:name="Medium Grid 3 Accent 4" w:semiHidden="0" w:uiPriority="69" w:unhideWhenUsed="0"/>
+    <w:lsdException w:name="Dark List Accent 4" w:semiHidden="0" w:uiPriority="70" w:unhideWhenUsed="0"/>
+    <w:lsdException w:name="Colorful Shading Accent 4" w:semiHidden="0" w:uiPriority="71" w:unhideWhenUsed="0"/>
+    <w:lsdException w:name="Colorful List Accent 4" w:semiHidden="0" w:uiPriority="72" w:unhideWhenUsed="0"/>
+    <w:lsdException w:name="Colorful Grid Accent 4" w:semiHidden="0" w:uiPriority="73" w:unhideWhenUsed="0"/>
+    <w:lsdException w:name="Light Shading Accent 5" w:semiHidden="0" w:uiPriority="60" w:unhideWhenUsed="0"/>
+    <w:lsdException w:name="Light List Accent 5" w:semiHidden="0" w:uiPriority="61" w:unhideWhenUsed="0"/>
+    <w:lsdException w:name="Light Grid Accent 5" w:semiHidden="0" w:uiPriority="62" w:unhideWhenUsed="0"/>
+    <w:lsdException w:name="Medium Shading 1 Accent 5" w:semiHidden="0" w:uiPriority="63" w:unhideWhenUsed="0"/>
+    <w:lsdException w:name="Medium Shading 2 Accent 5" w:semiHidden="0" w:uiPriority="64" w:unhideWhenUsed="0"/>
+    <w:lsdException w:name="Medium List 1 Accent 5" w:semiHidden="0" w:uiPriority="65" w:unhideWhenUsed="0"/>
+    <w:lsdException w:name="Medium List 2 Accent 5" w:semiHidden="0" w:uiPriority="66" w:unhideWhenUsed="0"/>
+    <w:lsdException w:name="Medium Grid 1 Accent 5" w:semiHidden="0" w:uiPriority="67" w:unhideWhenUsed="0"/>
+    <w:lsdException w:name="Medium Grid 2 Accent 5" w:semiHidden="0" w:uiPriority="68" w:unhideWhenUsed="0"/>
+    <w:lsdException w:name="Medium Grid 3 Accent 5" w:semiHidden="0" w:uiPriority="69" w:unhideWhenUsed="0"/>
+    <w:lsdException w:name="Dark List Accent 5" w:semiHidden="0" w:uiPriority="70" w:unhideWhenUsed="0"/>
+    <w:lsdException w:name="Colorful Shading Accent 5" w:semiHidden="0" w:uiPriority="71" w:unhideWhenUsed="0"/>
+    <w:lsdException w:name="Colorful List Accent 5" w:semiHidden="0" w:uiPriority="72" w:unhideWhenUsed="0"/>
+    <w:lsdException w:name="Colorful Grid Accent 5" w:semiHidden="0" w:uiPriority="73" w:unhideWhenUsed="0"/>
+    <w:lsdException w:name="Light Shading Accent 6" w:semiHidden="0" w:uiPriority="60" w:unhideWhenUsed="0"/>
+    <w:lsdException w:name="Light List Accent 6" w:semiHidden="0" w:uiPriority="61" w:unhideWhenUsed="0"/>
+    <w:lsdException w:name="Light Grid Accent 6" w:semiHidden="0" w:uiPriority="62" w:unhideWhenUsed="0"/>
+    <w:lsdException w:name="Medium Shading 1 Accent 6" w:semiHidden="0" w:uiPriority="63" w:unhideWhenUsed="0"/>
+    <w:lsdException w:name="Medium Shading 2 Accent 6" w:semiHidden="0" w:uiPriority="64" w:unhideWhenUsed="0"/>
+    <w:lsdException w:name="Medium List 1 Accent 6" w:semiHidden="0" w:uiPriority="65" w:unhideWhenUsed="0"/>
+    <w:lsdException w:name="Medium List 2 Accent 6" w:semiHidden="0" w:uiPriority="66" w:unhideWhenUsed="0"/>
+    <w:lsdException w:name="Medium Grid 1 Accent 6" w:semiHidden="0" w:uiPriority="67" w:unhideWhenUsed="0"/>
+    <w:lsdException w:name="Medium Grid 2 Accent 6" w:semiHidden="0" w:uiPriority="68" w:unhideWhenUsed="0"/>
+    <w:lsdException w:name="Medium Grid 3 Accent 6" w:semiHidden="0" w:uiPriority="69" w:unhideWhenUsed="0"/>
+    <w:lsdException w:name="Dark List Accent 6" w:semiHidden="0" w:uiPriority="70" w:unhideWhenUsed="0"/>
+    <w:lsdException w:name="Colorful Shading Accent 6" w:semiHidden="0" w:uiPriority="71" w:unhideWhenUsed="0"/>
+    <w:lsdException w:name="Colorful List Accent 6" w:semiHidden="0" w:uiPriority="72" w:unhideWhenUsed="0"/>
+    <w:lsdException w:name="Colorful Grid Accent 6" w:semiHidden="0" w:uiPriority="73" w:unhideWhenUsed="0"/>
+    <w:lsdException w:name="Subtle Emphasis" w:semiHidden="0" w:uiPriority="19" w:unhideWhenUsed="0" w:qFormat="1"/>
+    <w:lsdException w:name="Intense Emphasis" w:semiHidden="0" w:uiPriority="21" w:unhideWhenUsed="0" w:qFormat="1"/>
+    <w:lsdException w:name="Subtle Reference" w:semiHidden="0" w:uiPriority="31" w:unhideWhenUsed="0" w:qFormat="1"/>
+    <w:lsdException w:name="Intense Reference" w:semiHidden="0" w:uiPriority="32" w:unhideWhenUsed="0" w:qFormat="1"/>
+    <w:lsdException w:name="Book Title" w:semiHidden="0" w:uiPriority="33" w:unhideWhenUsed="0" w:qFormat="1"/>
+    <w:lsdException w:name="Bibliography" w:uiPriority="37"/>
+    <w:lsdException w:name="TOC Heading" w:uiPriority="39" w:qFormat="1"/>
   </w:latentStyles>
   <w:style w:type="paragraph" w:default="1" w:styleId="Normal">
     <w:name w:val="Normal"/>
@@ -7005,7 +6698,7 @@
 </file>
 
 <file path=customXml/itemProps1.xml><?xml version="1.0" encoding="utf-8"?>
-<ds:datastoreItem xmlns:ds="http://schemas.openxmlformats.org/officeDocument/2006/customXml" ds:itemID="{7D248E0D-27C6-5F47-9835-2C5671673B6A}">
+<ds:datastoreItem xmlns:ds="http://schemas.openxmlformats.org/officeDocument/2006/customXml" ds:itemID="{F778F903-9789-4120-9F79-80A46300A765}">
   <ds:schemaRefs>
     <ds:schemaRef ds:uri="http://schemas.openxmlformats.org/officeDocument/2006/bibliography"/>
   </ds:schemaRefs>

</xml_diff>

<commit_message>
minor text and order updates
</commit_message>
<xml_diff>
--- a/AndreaDominicSarah/project/Submittal/Project2-Report-SK-AP-DD.docx
+++ b/AndreaDominicSarah/project/Submittal/Project2-Report-SK-AP-DD.docx
@@ -457,23 +457,15 @@
         <w:rPr>
           <w:rStyle w:val="BodyChar"/>
         </w:rPr>
-        <w:t xml:space="preserve"> a “</w:t>
-      </w:r>
-      <w:proofErr w:type="spellStart"/>
+        <w:t xml:space="preserve"> a “Country</w:t>
+      </w:r>
+      <w:proofErr w:type="gramStart"/>
       <w:r>
         <w:rPr>
           <w:rStyle w:val="BodyChar"/>
         </w:rPr>
-        <w:t>Country</w:t>
-      </w:r>
-      <w:proofErr w:type="gramStart"/>
-      <w:r>
-        <w:rPr>
-          <w:rStyle w:val="BodyChar"/>
-        </w:rPr>
         <w:t>;Date</w:t>
       </w:r>
-      <w:proofErr w:type="spellEnd"/>
       <w:proofErr w:type="gramEnd"/>
       <w:r>
         <w:rPr>
@@ -1739,6 +1731,8 @@
         <w:lastRenderedPageBreak/>
         <w:t>Environmental Factors (Hygiene):</w:t>
       </w:r>
+      <w:bookmarkStart w:id="0" w:name="_GoBack"/>
+      <w:bookmarkEnd w:id="0"/>
     </w:p>
     <w:p>
       <w:pPr>
@@ -3509,15 +3503,7 @@
         <w:t xml:space="preserve"> Swaziland has the highest HIV rate but </w:t>
       </w:r>
       <w:r>
-        <w:t xml:space="preserve">Lesotho, Botswana and South Africa are not far behind, with HIV </w:t>
-      </w:r>
-      <w:proofErr w:type="spellStart"/>
-      <w:r>
-        <w:t>prevalences</w:t>
-      </w:r>
-      <w:proofErr w:type="spellEnd"/>
-      <w:r>
-        <w:t xml:space="preserve"> close to 20%. This is clearly a </w:t>
+        <w:t xml:space="preserve">Lesotho, Botswana and South Africa are not far behind, with HIV prevalences close to 20%. This is clearly a </w:t>
       </w:r>
       <w:r>
         <w:t xml:space="preserve">human tragedy, both for the victims of the disease themselves and for the countless children left orphaned by their parent’s deaths. However, reason for hope remain with many countries starting to control the epidemic and reduce HIV rates. The average country saw its HIV rate fall by .5 % between 2001 and 2013, although in some countries the epidemic continued to swell. </w:t>
@@ -3945,11 +3931,9 @@
       <w:r>
         <w:t xml:space="preserve">to the relationship between HIV prevalence and life expectancy, we find a clear pattern with countries with high HIV </w:t>
       </w:r>
-      <w:proofErr w:type="spellStart"/>
       <w:r>
         <w:t>prevalences</w:t>
       </w:r>
-      <w:proofErr w:type="spellEnd"/>
       <w:r>
         <w:t xml:space="preserve"> generally having </w:t>
       </w:r>
@@ -4007,7 +3991,7 @@
           <w:szCs w:val="24"/>
         </w:rPr>
         <w:drawing>
-          <wp:anchor distT="0" distB="0" distL="114300" distR="114300" simplePos="0" relativeHeight="251664384" behindDoc="0" locked="0" layoutInCell="1" allowOverlap="1" wp14:anchorId="5C393CEB" wp14:editId="53F064DE">
+          <wp:anchor distT="0" distB="0" distL="114300" distR="114300" simplePos="0" relativeHeight="251664384" behindDoc="0" locked="0" layoutInCell="1" allowOverlap="1" wp14:anchorId="5C393CEB" wp14:editId="3AD0C36B">
             <wp:simplePos x="0" y="0"/>
             <wp:positionH relativeFrom="column">
               <wp:posOffset>55880</wp:posOffset>
@@ -4079,62 +4063,6 @@
         <w:pStyle w:val="Body"/>
       </w:pPr>
       <w:r>
-        <w:tab/>
-        <w:t>Considering total spending</w:t>
-      </w:r>
-      <w:r>
-        <w:t xml:space="preserve"> – that is, spending by government, citizens and private insurers combined – </w:t>
-      </w:r>
-      <w:r>
-        <w:t xml:space="preserve"> on healthcare as a percentage of GDP, </w:t>
-      </w:r>
-      <w:r>
-        <w:t xml:space="preserve">we find total spending as a percentage of GDP to be </w:t>
-      </w:r>
-      <w:r>
-        <w:t xml:space="preserve">approximately normally distributed with the average nation spending 6.8% of their GDP annually on health services in 2013. A small group of outlier nations exist, spending more than 15% of their GDP on health services annually. </w:t>
-      </w:r>
-    </w:p>
-    <w:p>
-      <w:pPr>
-        <w:pStyle w:val="Body"/>
-      </w:pPr>
-      <w:r>
-        <w:tab/>
-        <w:t xml:space="preserve">Focusing on these nations with higher spending as a </w:t>
-      </w:r>
-      <w:r>
-        <w:t xml:space="preserve">percentage </w:t>
-      </w:r>
-      <w:r>
-        <w:t>of GDP</w:t>
-      </w:r>
-      <w:r>
-        <w:t xml:space="preserve"> (more than two standard deviations above the mean)</w:t>
-      </w:r>
-      <w:r>
-        <w:t xml:space="preserve">, </w:t>
-      </w:r>
-      <w:r>
-        <w:t xml:space="preserve">we find an interesting set of countries: the US and the Netherlands (both relatively wealthy developed nations) and Tuvalu, Micronesia and Marshall Islands (all very small island nations). It is possible (although not demonstrated by our data) that the increased percentage of GDP spent on health care in both the United States and the Netherlands reflects the fact that </w:t>
-      </w:r>
-      <w:r>
-        <w:t xml:space="preserve">these two nations, unlike most developed economies in Europe, provide healthcare </w:t>
-      </w:r>
-      <w:proofErr w:type="spellStart"/>
-      <w:r>
-        <w:t>though</w:t>
-      </w:r>
-      <w:proofErr w:type="spellEnd"/>
-      <w:r>
-        <w:t xml:space="preserve"> a network of private insurers rather than through a more regulated system. This is, however, purely speculation and slightly beyond the scope of this paper. </w:t>
-      </w:r>
-    </w:p>
-    <w:p>
-      <w:pPr>
-        <w:pStyle w:val="Body"/>
-      </w:pPr>
-      <w:r>
         <w:rPr>
           <w:rFonts w:ascii="Helvetica" w:hAnsi="Helvetica" w:cs="Helvetica"/>
           <w:noProof/>
@@ -4143,18 +4071,18 @@
           <w:szCs w:val="24"/>
         </w:rPr>
         <w:drawing>
-          <wp:anchor distT="0" distB="0" distL="114300" distR="114300" simplePos="0" relativeHeight="251666432" behindDoc="0" locked="0" layoutInCell="1" allowOverlap="1" wp14:anchorId="25D448A1" wp14:editId="1521F98F">
+          <wp:anchor distT="0" distB="0" distL="114300" distR="114300" simplePos="0" relativeHeight="251656190" behindDoc="0" locked="0" layoutInCell="1" allowOverlap="1" wp14:anchorId="5BB0AB66" wp14:editId="20F8E425">
             <wp:simplePos x="0" y="0"/>
             <wp:positionH relativeFrom="column">
-              <wp:posOffset>2908935</wp:posOffset>
+              <wp:posOffset>-756920</wp:posOffset>
             </wp:positionH>
             <wp:positionV relativeFrom="paragraph">
-              <wp:posOffset>3151505</wp:posOffset>
+              <wp:posOffset>1662430</wp:posOffset>
             </wp:positionV>
-            <wp:extent cx="3607435" cy="2762250"/>
-            <wp:effectExtent l="0" t="0" r="0" b="6350"/>
+            <wp:extent cx="4000500" cy="2204720"/>
+            <wp:effectExtent l="0" t="0" r="0" b="5080"/>
             <wp:wrapSquare wrapText="bothSides"/>
-            <wp:docPr id="13" name="Picture 13"/>
+            <wp:docPr id="12" name="Picture 12"/>
             <wp:cNvGraphicFramePr>
               <a:graphicFrameLocks xmlns:a="http://schemas.openxmlformats.org/drawingml/2006/main" noChangeAspect="1"/>
             </wp:cNvGraphicFramePr>
@@ -4162,7 +4090,7 @@
               <a:graphicData uri="http://schemas.openxmlformats.org/drawingml/2006/picture">
                 <pic:pic xmlns:pic="http://schemas.openxmlformats.org/drawingml/2006/picture">
                   <pic:nvPicPr>
-                    <pic:cNvPr id="0" name="Picture 17"/>
+                    <pic:cNvPr id="0" name="Picture 15"/>
                     <pic:cNvPicPr>
                       <a:picLocks noChangeAspect="1" noChangeArrowheads="1"/>
                     </pic:cNvPicPr>
@@ -4183,7 +4111,7 @@
                   <pic:spPr bwMode="auto">
                     <a:xfrm>
                       <a:off x="0" y="0"/>
-                      <a:ext cx="3607435" cy="2762250"/>
+                      <a:ext cx="4000500" cy="2204720"/>
                     </a:xfrm>
                     <a:prstGeom prst="rect">
                       <a:avLst/>
@@ -4206,6 +4134,27 @@
         </w:drawing>
       </w:r>
       <w:r>
+        <w:tab/>
+        <w:t>Considering total spending</w:t>
+      </w:r>
+      <w:r>
+        <w:t xml:space="preserve"> – that is, spending by government, citizens and private insurers combined – </w:t>
+      </w:r>
+      <w:r>
+        <w:t xml:space="preserve"> on healthcare as a percentage of GDP, </w:t>
+      </w:r>
+      <w:r>
+        <w:t xml:space="preserve">we find total spending as a percentage of GDP to be </w:t>
+      </w:r>
+      <w:r>
+        <w:t xml:space="preserve">approximately normally distributed with the average nation spending 6.8% of their GDP annually on health services in 2013. A small group of outlier nations exist, spending more than 15% of their GDP on health services annually. </w:t>
+      </w:r>
+    </w:p>
+    <w:p>
+      <w:pPr>
+        <w:pStyle w:val="Body"/>
+      </w:pPr>
+      <w:r>
         <w:rPr>
           <w:rFonts w:ascii="Helvetica" w:hAnsi="Helvetica" w:cs="Helvetica"/>
           <w:noProof/>
@@ -4214,18 +4163,18 @@
           <w:szCs w:val="24"/>
         </w:rPr>
         <w:drawing>
-          <wp:anchor distT="0" distB="0" distL="114300" distR="114300" simplePos="0" relativeHeight="251665408" behindDoc="0" locked="0" layoutInCell="1" allowOverlap="1" wp14:anchorId="5BB0AB66" wp14:editId="2EF54F3C">
+          <wp:anchor distT="0" distB="0" distL="114300" distR="114300" simplePos="0" relativeHeight="251655165" behindDoc="0" locked="0" layoutInCell="1" allowOverlap="1" wp14:anchorId="25D448A1" wp14:editId="17A2972F">
             <wp:simplePos x="0" y="0"/>
             <wp:positionH relativeFrom="column">
-              <wp:posOffset>2336800</wp:posOffset>
+              <wp:posOffset>3623310</wp:posOffset>
             </wp:positionH>
             <wp:positionV relativeFrom="paragraph">
-              <wp:posOffset>61595</wp:posOffset>
+              <wp:posOffset>2612390</wp:posOffset>
             </wp:positionV>
-            <wp:extent cx="4264025" cy="2350135"/>
-            <wp:effectExtent l="0" t="0" r="3175" b="12065"/>
+            <wp:extent cx="3183890" cy="2438400"/>
+            <wp:effectExtent l="0" t="0" r="0" b="0"/>
             <wp:wrapSquare wrapText="bothSides"/>
-            <wp:docPr id="12" name="Picture 12"/>
+            <wp:docPr id="13" name="Picture 13"/>
             <wp:cNvGraphicFramePr>
               <a:graphicFrameLocks xmlns:a="http://schemas.openxmlformats.org/drawingml/2006/main" noChangeAspect="1"/>
             </wp:cNvGraphicFramePr>
@@ -4233,7 +4182,7 @@
               <a:graphicData uri="http://schemas.openxmlformats.org/drawingml/2006/picture">
                 <pic:pic xmlns:pic="http://schemas.openxmlformats.org/drawingml/2006/picture">
                   <pic:nvPicPr>
-                    <pic:cNvPr id="0" name="Picture 15"/>
+                    <pic:cNvPr id="0" name="Picture 17"/>
                     <pic:cNvPicPr>
                       <a:picLocks noChangeAspect="1" noChangeArrowheads="1"/>
                     </pic:cNvPicPr>
@@ -4254,7 +4203,7 @@
                   <pic:spPr bwMode="auto">
                     <a:xfrm>
                       <a:off x="0" y="0"/>
-                      <a:ext cx="4264025" cy="2350135"/>
+                      <a:ext cx="3183890" cy="2438400"/>
                     </a:xfrm>
                     <a:prstGeom prst="rect">
                       <a:avLst/>
@@ -4278,6 +4227,39 @@
       </w:r>
       <w:r>
         <w:tab/>
+        <w:t xml:space="preserve">Focusing on these nations with higher spending as a </w:t>
+      </w:r>
+      <w:r>
+        <w:t xml:space="preserve">percentage </w:t>
+      </w:r>
+      <w:r>
+        <w:t>of GDP</w:t>
+      </w:r>
+      <w:r>
+        <w:t xml:space="preserve"> (more than two standard deviations above the mean)</w:t>
+      </w:r>
+      <w:r>
+        <w:t xml:space="preserve">, </w:t>
+      </w:r>
+      <w:r>
+        <w:t xml:space="preserve">we find an interesting set of countries: the US and the Netherlands (both relatively wealthy developed nations) and Tuvalu, Micronesia and Marshall Islands (all very small island nations). It is possible (although not demonstrated by our data) that the increased percentage of GDP spent on health care in both the United States and the Netherlands reflects the fact that </w:t>
+      </w:r>
+      <w:r>
+        <w:t xml:space="preserve">these two nations, unlike most developed economies in Europe, provide healthcare </w:t>
+      </w:r>
+      <w:r>
+        <w:t>through</w:t>
+      </w:r>
+      <w:r>
+        <w:t xml:space="preserve"> a network of private insurers rather than through a more regulated system. This is, however, purely speculation and slightly beyond the scope of this paper. </w:t>
+      </w:r>
+    </w:p>
+    <w:p>
+      <w:pPr>
+        <w:pStyle w:val="Body"/>
+      </w:pPr>
+      <w:r>
+        <w:tab/>
         <w:t xml:space="preserve">Turning now to the relationship between, health expenditures and life expectancy </w:t>
       </w:r>
       <w:proofErr w:type="gramStart"/>
@@ -4295,11 +4277,11 @@
         <w:t xml:space="preserve">) would tend to both spend more on healthcare services and experience </w:t>
       </w:r>
       <w:r>
-        <w:t xml:space="preserve">worse life expectancies. Alternatively, countries with bad health outcomes (including life expectancy) might spend more in an effort to improve health in their nation. In this context, it is very difficult to </w:t>
+        <w:t xml:space="preserve">worse life expectancies. Alternatively, countries with bad health outcomes (including life expectancy) might spend more in an effort to improve health in their nation. In this context, it is very difficult to interpret the </w:t>
       </w:r>
       <w:r>
         <w:lastRenderedPageBreak/>
-        <w:t xml:space="preserve">interpret the relationship between life expectancy and the percentage of GDP spent on </w:t>
+        <w:t xml:space="preserve">relationship between life expectancy and the percentage of GDP spent on </w:t>
       </w:r>
       <w:r>
         <w:t>health</w:t>
@@ -4377,41 +4359,13 @@
         <w:rPr>
           <w:rStyle w:val="BodyChar"/>
         </w:rPr>
-        <w:t xml:space="preserve">Life expectancy is, unsurprisingly, negatively related to HIV prevalence, with countries with higher HIV </w:t>
-      </w:r>
-      <w:proofErr w:type="spellStart"/>
+        <w:t>Life expectancy is, unsurprisingly, negatively related to HIV prevalence, with countries with higher HIV prevalences experiencing generally lower life expectancies. However, there is room for hope as the average percent of nations population infected with HIV has fallen by 2 between 2001 and 2013 and many African nations with extraordinarily high HIV rates have made even bigger strides towards reducing the problem.</w:t>
+      </w:r>
       <w:r>
         <w:rPr>
           <w:rStyle w:val="BodyChar"/>
         </w:rPr>
-        <w:t>prevalences</w:t>
-      </w:r>
-      <w:proofErr w:type="spellEnd"/>
-      <w:r>
-        <w:rPr>
-          <w:rStyle w:val="BodyChar"/>
-        </w:rPr>
-        <w:t xml:space="preserve"> experiencing generally lower life expectancies. However, there is room for hope as the average percent of nations population infected with HIV has fallen by 2 between 2001 and 2013 and many African nations with extraordinarily high HIV rates have made even bigger strides towards reducing the problem.</w:t>
-      </w:r>
-      <w:r>
-        <w:rPr>
-          <w:rStyle w:val="BodyChar"/>
-        </w:rPr>
-        <w:t xml:space="preserve"> While we cannot demonstrate causality, we can reasonably infer that falling HIV </w:t>
-      </w:r>
-      <w:proofErr w:type="spellStart"/>
-      <w:r>
-        <w:rPr>
-          <w:rStyle w:val="BodyChar"/>
-        </w:rPr>
-        <w:t>prevalences</w:t>
-      </w:r>
-      <w:proofErr w:type="spellEnd"/>
-      <w:r>
-        <w:rPr>
-          <w:rStyle w:val="BodyChar"/>
-        </w:rPr>
-        <w:t xml:space="preserve"> are likely to improve life expectancies, especially across Sub-Saharan Africa (which has unusually low life expectancies). </w:t>
+        <w:t xml:space="preserve"> While we cannot demonstrate causality, we can reasonably infer that falling HIV prevalences are likely to improve life expectancies, especially across Sub-Saharan Africa (which has unusually low life expectancies). </w:t>
       </w:r>
       <w:r>
         <w:rPr>
@@ -4768,8 +4722,8 @@
         <w:pStyle w:val="Body"/>
       </w:pPr>
     </w:p>
-    <w:bookmarkStart w:id="0" w:name="_MON_1523168267"/>
-    <w:bookmarkEnd w:id="0"/>
+    <w:bookmarkStart w:id="1" w:name="_MON_1523168267"/>
+    <w:bookmarkEnd w:id="1"/>
     <w:p>
       <w:pPr>
         <w:pStyle w:val="Body"/>
@@ -4798,16 +4752,14 @@
           <v:shape id="_x0000_i1025" type="#_x0000_t75" style="width:76.5pt;height:50.25pt" o:ole="">
             <v:imagedata r:id="rId55" o:title=""/>
           </v:shape>
-          <o:OLEObject Type="Embed" ProgID="Word.Document.12" ShapeID="_x0000_i1025" DrawAspect="Icon" ObjectID="_1523193491" r:id="rId56">
+          <o:OLEObject Type="Embed" ProgID="Word.Document.12" ShapeID="_x0000_i1025" DrawAspect="Icon" ObjectID="_1523193991" r:id="rId56">
             <o:FieldCodes>\s</o:FieldCodes>
           </o:OLEObject>
         </w:object>
       </w:r>
-      <w:bookmarkStart w:id="1" w:name="h.xurdl8k63jmc" w:colFirst="0" w:colLast="0"/>
-      <w:bookmarkStart w:id="2" w:name="h.cd1wa0ys19wx" w:colFirst="0" w:colLast="0"/>
-      <w:bookmarkStart w:id="3" w:name="h.a8dvm74id9p0" w:colFirst="0" w:colLast="0"/>
-      <w:bookmarkStart w:id="4" w:name="_GoBack"/>
-      <w:bookmarkEnd w:id="1"/>
+      <w:bookmarkStart w:id="2" w:name="h.xurdl8k63jmc" w:colFirst="0" w:colLast="0"/>
+      <w:bookmarkStart w:id="3" w:name="h.cd1wa0ys19wx" w:colFirst="0" w:colLast="0"/>
+      <w:bookmarkStart w:id="4" w:name="h.a8dvm74id9p0" w:colFirst="0" w:colLast="0"/>
       <w:bookmarkEnd w:id="2"/>
       <w:bookmarkEnd w:id="3"/>
       <w:bookmarkEnd w:id="4"/>
@@ -4912,7 +4864,7 @@
             <w:bCs/>
             <w:noProof/>
           </w:rPr>
-          <w:t>14</w:t>
+          <w:t>4</w:t>
         </w:r>
         <w:r>
           <w:rPr>
@@ -5047,7 +4999,7 @@
             </wp:anchor>
           </w:drawing>
         </mc:Choice>
-        <mc:Fallback xmlns:a="http://schemas.openxmlformats.org/drawingml/2006/main" xmlns:w15="http://schemas.microsoft.com/office/word/2012/wordml" xmlns:mv="urn:schemas-microsoft-com:mac:vml" xmlns:mo="http://schemas.microsoft.com/office/mac/office/2008/main">
+        <mc:Fallback xmlns:mo="http://schemas.microsoft.com/office/mac/office/2008/main" xmlns:mv="urn:schemas-microsoft-com:mac:vml" xmlns:w15="http://schemas.microsoft.com/office/word/2012/wordml" xmlns:a="http://schemas.openxmlformats.org/drawingml/2006/main">
           <w:pict w14:anchorId="16775226">
             <v:line id="Straight Connector 4" style="position:absolute;flip:y;z-index:251658240;visibility:visible;mso-wrap-style:square;mso-wrap-distance-left:9pt;mso-wrap-distance-top:0;mso-wrap-distance-right:9pt;mso-wrap-distance-bottom:0;mso-position-horizontal:absolute;mso-position-horizontal-relative:text;mso-position-vertical:absolute;mso-position-vertical-relative:text" o:spid="_x0000_s1026" strokecolor="#4579b8 [3044]" from="-24pt,26.15pt" to="573pt,27.65pt" w14:anchorId="6363A03A" o:gfxdata="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"/>
           </w:pict>
@@ -6698,7 +6650,7 @@
 </file>
 
 <file path=customXml/itemProps1.xml><?xml version="1.0" encoding="utf-8"?>
-<ds:datastoreItem xmlns:ds="http://schemas.openxmlformats.org/officeDocument/2006/customXml" ds:itemID="{F778F903-9789-4120-9F79-80A46300A765}">
+<ds:datastoreItem xmlns:ds="http://schemas.openxmlformats.org/officeDocument/2006/customXml" ds:itemID="{EA8ED96F-7520-4525-9916-566AD6D8CC02}">
   <ds:schemaRefs>
     <ds:schemaRef ds:uri="http://schemas.openxmlformats.org/officeDocument/2006/bibliography"/>
   </ds:schemaRefs>

</xml_diff>